<commit_message>
added functionality to contact form
</commit_message>
<xml_diff>
--- a/Mazner_Projektreport.docx
+++ b/Mazner_Projektreport.docx
@@ -1,6 +1,6 @@
 
 <file path=word/document.xml><?xml version="1.0" encoding="utf-8"?>
-<w:document xmlns:wpc="http://schemas.microsoft.com/office/word/2010/wordprocessingCanvas" xmlns:cx="http://schemas.microsoft.com/office/drawing/2014/chartex" xmlns:mc="http://schemas.openxmlformats.org/markup-compatibility/2006" xmlns:o="urn:schemas-microsoft-com:office:office" xmlns:r="http://schemas.openxmlformats.org/officeDocument/2006/relationships" xmlns:m="http://schemas.openxmlformats.org/officeDocument/2006/math" xmlns:v="urn:schemas-microsoft-com:vml" xmlns:wp14="http://schemas.microsoft.com/office/word/2010/wordprocessingDrawing" xmlns:wp="http://schemas.openxmlformats.org/drawingml/2006/wordprocessingDrawing" xmlns:w10="urn:schemas-microsoft-com:office:word" xmlns:w="http://schemas.openxmlformats.org/wordprocessingml/2006/main" xmlns:w14="http://schemas.microsoft.com/office/word/2010/wordml" xmlns:w15="http://schemas.microsoft.com/office/word/2012/wordml" xmlns:w16se="http://schemas.microsoft.com/office/word/2015/wordml/symex" xmlns:wpg="http://schemas.microsoft.com/office/word/2010/wordprocessingGroup" xmlns:wpi="http://schemas.microsoft.com/office/word/2010/wordprocessingInk" xmlns:wne="http://schemas.microsoft.com/office/word/2006/wordml" xmlns:wps="http://schemas.microsoft.com/office/word/2010/wordprocessingShape" mc:Ignorable="w14 w15 w16se wp14">
+<w:document xmlns:wpc="http://schemas.microsoft.com/office/word/2010/wordprocessingCanvas" xmlns:cx="http://schemas.microsoft.com/office/drawing/2014/chartex" xmlns:cx1="http://schemas.microsoft.com/office/drawing/2015/9/8/chartex" xmlns:cx2="http://schemas.microsoft.com/office/drawing/2015/10/21/chartex" xmlns:cx3="http://schemas.microsoft.com/office/drawing/2016/5/9/chartex" xmlns:cx4="http://schemas.microsoft.com/office/drawing/2016/5/10/chartex" xmlns:cx5="http://schemas.microsoft.com/office/drawing/2016/5/11/chartex" xmlns:cx6="http://schemas.microsoft.com/office/drawing/2016/5/12/chartex" xmlns:cx7="http://schemas.microsoft.com/office/drawing/2016/5/13/chartex" xmlns:cx8="http://schemas.microsoft.com/office/drawing/2016/5/14/chartex" xmlns:mc="http://schemas.openxmlformats.org/markup-compatibility/2006" xmlns:aink="http://schemas.microsoft.com/office/drawing/2016/ink" xmlns:am3d="http://schemas.microsoft.com/office/drawing/2017/model3d" xmlns:o="urn:schemas-microsoft-com:office:office" xmlns:oel="http://schemas.microsoft.com/office/2019/extlst" xmlns:r="http://schemas.openxmlformats.org/officeDocument/2006/relationships" xmlns:m="http://schemas.openxmlformats.org/officeDocument/2006/math" xmlns:v="urn:schemas-microsoft-com:vml" xmlns:wp14="http://schemas.microsoft.com/office/word/2010/wordprocessingDrawing" xmlns:wp="http://schemas.openxmlformats.org/drawingml/2006/wordprocessingDrawing" xmlns:w10="urn:schemas-microsoft-com:office:word" xmlns:w="http://schemas.openxmlformats.org/wordprocessingml/2006/main" xmlns:w14="http://schemas.microsoft.com/office/word/2010/wordml" xmlns:w15="http://schemas.microsoft.com/office/word/2012/wordml" xmlns:w16cex="http://schemas.microsoft.com/office/word/2018/wordml/cex" xmlns:w16cid="http://schemas.microsoft.com/office/word/2016/wordml/cid" xmlns:w16="http://schemas.microsoft.com/office/word/2018/wordml" xmlns:w16sdtdh="http://schemas.microsoft.com/office/word/2020/wordml/sdtdatahash" xmlns:w16se="http://schemas.microsoft.com/office/word/2015/wordml/symex" xmlns:wpg="http://schemas.microsoft.com/office/word/2010/wordprocessingGroup" xmlns:wpi="http://schemas.microsoft.com/office/word/2010/wordprocessingInk" xmlns:wne="http://schemas.microsoft.com/office/word/2006/wordml" xmlns:wps="http://schemas.microsoft.com/office/word/2010/wordprocessingShape" mc:Ignorable="w14 w15 w16se w16cid w16 w16cex w16sdtdh wp14">
   <w:body>
     <w:p/>
     <w:p/>
@@ -10,7 +10,10 @@
     <w:p/>
     <w:p>
       <w:r>
-        <w:pict>
+        <w:rPr>
+          <w:noProof/>
+        </w:rPr>
+        <w:pict w14:anchorId="1033C50C">
           <v:shapetype id="_x0000_t75" coordsize="21600,21600" o:spt="75" o:preferrelative="t" path="m@4@5l@4@11@9@11@9@5xe" filled="f" stroked="f">
             <v:stroke joinstyle="miter"/>
             <v:formulas>
@@ -30,7 +33,7 @@
             <v:path o:extrusionok="f" gradientshapeok="t" o:connecttype="rect"/>
             <o:lock v:ext="edit" aspectratio="t"/>
           </v:shapetype>
-          <v:shape id="_x0000_i1027" type="#_x0000_t75" style="width:453.1pt;height:103.2pt;mso-position-horizontal-relative:margin;mso-position-vertical-relative:margin">
+          <v:shape id="_x0000_i1025" type="#_x0000_t75" alt="" style="width:453.25pt;height:103.1pt;mso-width-percent:0;mso-height-percent:0;mso-position-horizontal-relative:margin;mso-position-vertical-relative:margin;mso-width-percent:0;mso-height-percent:0">
             <v:imagedata r:id="rId6" o:title="serveus_logo"/>
           </v:shape>
         </w:pict>
@@ -42,69 +45,102 @@
         <w:jc w:val="center"/>
         <w:rPr>
           <w:sz w:val="72"/>
+          <w:lang w:val="en-US"/>
         </w:rPr>
       </w:pPr>
       <w:r>
         <w:rPr>
           <w:sz w:val="72"/>
-        </w:rPr>
-        <w:t xml:space="preserve">Cook </w:t>
-      </w:r>
-      <w:proofErr w:type="spellStart"/>
-      <w:r>
+          <w:lang w:val="en-US"/>
+        </w:rPr>
+        <w:t>Cook together.</w:t>
+      </w:r>
+    </w:p>
+    <w:p>
+      <w:pPr>
+        <w:jc w:val="center"/>
         <w:rPr>
           <w:sz w:val="72"/>
-        </w:rPr>
-        <w:t>together</w:t>
-      </w:r>
-      <w:proofErr w:type="spellEnd"/>
+          <w:lang w:val="en-US"/>
+        </w:rPr>
+      </w:pPr>
       <w:r>
         <w:rPr>
           <w:sz w:val="72"/>
-        </w:rPr>
-        <w:t>.</w:t>
-      </w:r>
-    </w:p>
-    <w:p>
-      <w:pPr>
-        <w:jc w:val="center"/>
-        <w:rPr>
-          <w:sz w:val="72"/>
-        </w:rPr>
-      </w:pPr>
-      <w:r>
-        <w:rPr>
-          <w:sz w:val="72"/>
-        </w:rPr>
-        <w:t xml:space="preserve">Track </w:t>
-      </w:r>
-      <w:proofErr w:type="spellStart"/>
-      <w:r>
-        <w:rPr>
-          <w:sz w:val="72"/>
-        </w:rPr>
-        <w:t>together</w:t>
-      </w:r>
-      <w:proofErr w:type="spellEnd"/>
-      <w:r>
-        <w:rPr>
-          <w:sz w:val="72"/>
-        </w:rPr>
-        <w:t>.</w:t>
-      </w:r>
-    </w:p>
-    <w:p/>
-    <w:p/>
-    <w:p/>
-    <w:p/>
-    <w:p/>
-    <w:p/>
-    <w:p/>
-    <w:p/>
-    <w:p/>
+          <w:lang w:val="en-US"/>
+        </w:rPr>
+        <w:t>Track together.</w:t>
+      </w:r>
+    </w:p>
+    <w:p>
+      <w:pPr>
+        <w:rPr>
+          <w:lang w:val="en-US"/>
+        </w:rPr>
+      </w:pPr>
+    </w:p>
+    <w:p>
+      <w:pPr>
+        <w:rPr>
+          <w:lang w:val="en-US"/>
+        </w:rPr>
+      </w:pPr>
+    </w:p>
+    <w:p>
+      <w:pPr>
+        <w:rPr>
+          <w:lang w:val="en-US"/>
+        </w:rPr>
+      </w:pPr>
+    </w:p>
+    <w:p>
+      <w:pPr>
+        <w:rPr>
+          <w:lang w:val="en-US"/>
+        </w:rPr>
+      </w:pPr>
+    </w:p>
+    <w:p>
+      <w:pPr>
+        <w:rPr>
+          <w:lang w:val="en-US"/>
+        </w:rPr>
+      </w:pPr>
+    </w:p>
+    <w:p>
+      <w:pPr>
+        <w:rPr>
+          <w:lang w:val="en-US"/>
+        </w:rPr>
+      </w:pPr>
+    </w:p>
+    <w:p>
+      <w:pPr>
+        <w:rPr>
+          <w:lang w:val="en-US"/>
+        </w:rPr>
+      </w:pPr>
+    </w:p>
+    <w:p>
+      <w:pPr>
+        <w:rPr>
+          <w:lang w:val="en-US"/>
+        </w:rPr>
+      </w:pPr>
+    </w:p>
+    <w:p>
+      <w:pPr>
+        <w:rPr>
+          <w:lang w:val="en-US"/>
+        </w:rPr>
+      </w:pPr>
+    </w:p>
     <w:p>
       <w:pPr>
         <w:pStyle w:val="KeinLeerraum"/>
+        <w:rPr>
+          <w:lang w:val="en-US"/>
+        </w:rPr>
       </w:pPr>
     </w:p>
     <w:p>
@@ -113,6 +149,7 @@
         <w:rPr>
           <w:b/>
           <w:sz w:val="36"/>
+          <w:lang w:val="en-US"/>
         </w:rPr>
       </w:pPr>
     </w:p>
@@ -122,6 +159,7 @@
         <w:rPr>
           <w:b/>
           <w:sz w:val="36"/>
+          <w:lang w:val="en-US"/>
         </w:rPr>
       </w:pPr>
     </w:p>
@@ -131,72 +169,67 @@
         <w:rPr>
           <w:b/>
           <w:sz w:val="36"/>
-        </w:rPr>
-      </w:pPr>
+          <w:lang w:val="en-US"/>
+        </w:rPr>
+      </w:pPr>
+      <w:proofErr w:type="spellStart"/>
       <w:r>
         <w:rPr>
           <w:b/>
           <w:sz w:val="36"/>
+          <w:lang w:val="en-US"/>
         </w:rPr>
         <w:t>Projektreport</w:t>
       </w:r>
+      <w:proofErr w:type="spellEnd"/>
     </w:p>
     <w:p>
       <w:pPr>
         <w:pStyle w:val="KeinLeerraum"/>
         <w:rPr>
           <w:sz w:val="36"/>
+          <w:lang w:val="en-US"/>
         </w:rPr>
       </w:pPr>
       <w:r>
         <w:rPr>
           <w:sz w:val="36"/>
-        </w:rPr>
-        <w:t xml:space="preserve">Stefan </w:t>
-      </w:r>
+          <w:lang w:val="en-US"/>
+        </w:rPr>
+        <w:t>Stefan Matzner</w:t>
+      </w:r>
+    </w:p>
+    <w:p>
+      <w:pPr>
+        <w:pStyle w:val="KeinLeerraum"/>
+        <w:rPr>
+          <w:sz w:val="36"/>
+        </w:rPr>
+      </w:pPr>
       <w:proofErr w:type="spellStart"/>
       <w:r>
         <w:rPr>
           <w:sz w:val="36"/>
         </w:rPr>
-        <w:t>Matzner</w:t>
+        <w:t>coders.bay</w:t>
       </w:r>
       <w:proofErr w:type="spellEnd"/>
-    </w:p>
-    <w:p>
-      <w:pPr>
-        <w:pStyle w:val="KeinLeerraum"/>
+      <w:r>
         <w:rPr>
           <w:sz w:val="36"/>
         </w:rPr>
-      </w:pPr>
-      <w:proofErr w:type="spellStart"/>
-      <w:r>
-        <w:rPr>
-          <w:sz w:val="36"/>
-        </w:rPr>
-        <w:t>coders.bay</w:t>
-      </w:r>
-      <w:proofErr w:type="spellEnd"/>
-      <w:r>
-        <w:rPr>
-          <w:sz w:val="36"/>
-        </w:rPr>
-        <w:t xml:space="preserve"> </w:t>
-      </w:r>
-      <w:proofErr w:type="spellStart"/>
-      <w:r>
-        <w:rPr>
-          <w:sz w:val="36"/>
-        </w:rPr>
-        <w:t>Qualifying</w:t>
-      </w:r>
-      <w:proofErr w:type="spellEnd"/>
+        <w:t xml:space="preserve"> Qualifying</w:t>
+      </w:r>
     </w:p>
     <w:bookmarkStart w:id="0" w:name="_Toc141361559" w:displacedByCustomXml="next"/>
     <w:sdt>
       <w:sdtPr>
         <w:rPr>
+          <w:rFonts w:asciiTheme="minorHAnsi" w:eastAsiaTheme="minorHAnsi" w:hAnsiTheme="minorHAnsi" w:cstheme="minorBidi"/>
+          <w:b w:val="0"/>
+          <w:color w:val="auto"/>
+          <w:sz w:val="22"/>
+          <w:szCs w:val="22"/>
           <w:lang w:val="de-DE"/>
         </w:rPr>
         <w:id w:val="-1162533566"/>
@@ -205,15 +238,6 @@
           <w:docPartUnique/>
         </w:docPartObj>
       </w:sdtPr>
-      <w:sdtEndPr>
-        <w:rPr>
-          <w:rFonts w:asciiTheme="minorHAnsi" w:eastAsiaTheme="minorHAnsi" w:hAnsiTheme="minorHAnsi" w:cstheme="minorBidi"/>
-          <w:b w:val="0"/>
-          <w:color w:val="auto"/>
-          <w:sz w:val="22"/>
-          <w:szCs w:val="22"/>
-        </w:rPr>
-      </w:sdtEndPr>
       <w:sdtContent>
         <w:p>
           <w:pPr>
@@ -1241,10 +1265,7 @@
     </w:p>
     <w:p>
       <w:r>
-        <w:t xml:space="preserve">SERVEUS </w:t>
-      </w:r>
-      <w:r>
-        <w:t>ist eine einfache Web-Anwendung, die als Kochrechner fungiert. Die Web-App ermöglicht es Benutzern, das Gewicht jeder Zutat für eine einzelne Mahlzeit zu</w:t>
+        <w:t>SERVEUS ist eine einfache Web-Anwendung, die als Kochrechner fungiert. Die Web-App ermöglicht es Benutzern, das Gewicht jeder Zutat für eine einzelne Mahlzeit zu</w:t>
       </w:r>
       <w:r>
         <w:t xml:space="preserve"> berechnen, wenn ein Gericht fü</w:t>
@@ -1253,15 +1274,7 @@
         <w:t>r mehrere Personen zubereitet wird.</w:t>
       </w:r>
       <w:r>
-        <w:t xml:space="preserve"> So wird ermöglicht, dass auch dann gemeinsam an einem Gericht gekocht werden kann, wenn eine der Personen ihren Kalorienzunahme </w:t>
-      </w:r>
-      <w:proofErr w:type="spellStart"/>
-      <w:r>
-        <w:t>tracken</w:t>
-      </w:r>
-      <w:proofErr w:type="spellEnd"/>
-      <w:r>
-        <w:t xml:space="preserve"> möchte.</w:t>
+        <w:t xml:space="preserve"> So wird ermöglicht, dass auch dann gemeinsam an einem Gericht gekocht werden kann, wenn eine der Personen ihre Kalorienzunahme tracken möchte.</w:t>
       </w:r>
     </w:p>
     <w:p/>
@@ -1363,15 +1376,7 @@
         <w:t>aft leben und gerne mit oder fü</w:t>
       </w:r>
       <w:r>
-        <w:t xml:space="preserve">r andere Personen kochen, wobei mindestens eine dieser Personen die eigene Kalorienzunahme </w:t>
-      </w:r>
-      <w:proofErr w:type="spellStart"/>
-      <w:r>
-        <w:t>tracken</w:t>
-      </w:r>
-      <w:proofErr w:type="spellEnd"/>
-      <w:r>
-        <w:t xml:space="preserve"> will.</w:t>
+        <w:t>r andere Personen kochen, wobei mindestens eine dieser Personen die eigene Kalorienzunahme tracken will.</w:t>
       </w:r>
     </w:p>
     <w:p>
@@ -1403,21 +1408,17 @@
       <w:r>
         <w:br w:type="page"/>
       </w:r>
-      <w:bookmarkStart w:id="3" w:name="_GoBack"/>
-      <w:bookmarkEnd w:id="3"/>
     </w:p>
     <w:p>
       <w:pPr>
         <w:pStyle w:val="berschrift1"/>
       </w:pPr>
-      <w:bookmarkStart w:id="4" w:name="_Toc141361562"/>
-      <w:proofErr w:type="spellStart"/>
+      <w:bookmarkStart w:id="3" w:name="_Toc141361562"/>
       <w:r>
         <w:lastRenderedPageBreak/>
         <w:t>Personas</w:t>
       </w:r>
-      <w:bookmarkEnd w:id="4"/>
-      <w:proofErr w:type="spellEnd"/>
+      <w:bookmarkEnd w:id="3"/>
     </w:p>
     <w:p/>
     <w:p>
@@ -1428,8 +1429,8 @@
         <w:rPr>
           <w:noProof/>
         </w:rPr>
-        <w:pict>
-          <v:shape id="_x0000_s1028" type="#_x0000_t75" style="position:absolute;margin-left:0;margin-top:4.05pt;width:110.5pt;height:129.8pt;z-index:-251657216;mso-position-horizontal-relative:text;mso-position-vertical-relative:text;mso-width-relative:page;mso-height-relative:page" wrapcoords="-147 0 -147 21475 21600 21475 21600 0 -147 0">
+        <w:pict w14:anchorId="02CEEE81">
+          <v:shape id="_x0000_s1028" type="#_x0000_t75" alt="" style="position:absolute;margin-left:0;margin-top:12.55pt;width:110.5pt;height:129.8pt;z-index:-251657216;mso-wrap-edited:f;mso-width-percent:0;mso-height-percent:0;mso-position-horizontal-relative:text;mso-position-vertical-relative:text;mso-width-percent:0;mso-height-percent:0;mso-width-relative:page;mso-height-relative:page" wrapcoords="-147 0 -147 21475 21600 21475 21600 0 -147 0">
             <v:imagedata r:id="rId7" o:title="Christine"/>
             <w10:wrap type="through"/>
           </v:shape>
@@ -1439,14 +1440,6 @@
     <w:p>
       <w:pPr>
         <w:pStyle w:val="KeinLeerraum"/>
-        <w:rPr>
-          <w:b/>
-        </w:rPr>
-      </w:pPr>
-    </w:p>
-    <w:p>
-      <w:pPr>
-        <w:pStyle w:val="KeinLeerraum"/>
       </w:pPr>
       <w:r>
         <w:rPr>
@@ -1569,8 +1562,45 @@
     <w:p>
       <w:pPr>
         <w:pStyle w:val="KeinLeerraum"/>
-        <w:ind w:left="4248" w:hanging="2115"/>
-      </w:pPr>
+        <w:ind w:left="3540" w:hanging="2187"/>
+      </w:pPr>
+      <w:r>
+        <w:rPr>
+          <w:b/>
+        </w:rPr>
+        <w:t>Ernährung:</w:t>
+      </w:r>
+      <w:r>
+        <w:t xml:space="preserve"> </w:t>
+      </w:r>
+      <w:r>
+        <w:tab/>
+        <w:t xml:space="preserve">Macht </w:t>
+      </w:r>
+      <w:proofErr w:type="spellStart"/>
+      <w:r>
+        <w:t>Meal</w:t>
+      </w:r>
+      <w:proofErr w:type="spellEnd"/>
+      <w:r>
+        <w:t xml:space="preserve"> </w:t>
+      </w:r>
+      <w:proofErr w:type="spellStart"/>
+      <w:r>
+        <w:t>Prep</w:t>
+      </w:r>
+      <w:proofErr w:type="spellEnd"/>
+      <w:r>
+        <w:t xml:space="preserve"> und möchte für einen gesunden </w:t>
+      </w:r>
+      <w:proofErr w:type="spellStart"/>
+      <w:r>
+        <w:t>Lebenstil</w:t>
+      </w:r>
+      <w:proofErr w:type="spellEnd"/>
+      <w:r>
+        <w:t xml:space="preserve"> ihre Kalorienzufuhr tracken.</w:t>
+      </w:r>
     </w:p>
     <w:p>
       <w:pPr>
@@ -1587,13 +1617,27 @@
     <w:p>
       <w:pPr>
         <w:pStyle w:val="KeinLeerraum"/>
+        <w:ind w:left="4248" w:hanging="2115"/>
+      </w:pPr>
+    </w:p>
+    <w:p>
+      <w:pPr>
+        <w:pStyle w:val="KeinLeerraum"/>
+      </w:pPr>
+    </w:p>
+    <w:p>
+      <w:pPr>
+        <w:pStyle w:val="KeinLeerraum"/>
+        <w:rPr>
+          <w:b/>
+        </w:rPr>
       </w:pPr>
       <w:r>
         <w:rPr>
           <w:noProof/>
         </w:rPr>
-        <w:pict>
-          <v:shape id="_x0000_s1029" type="#_x0000_t75" style="position:absolute;margin-left:0;margin-top:8.8pt;width:113.25pt;height:129.8pt;z-index:-251655168;mso-position-horizontal-relative:text;mso-position-vertical-relative:text;mso-width-relative:page;mso-height-relative:page" wrapcoords="-143 0 -143 21475 21600 21475 21600 0 -143 0">
+        <w:pict w14:anchorId="4291A77D">
+          <v:shape id="_x0000_s1027" type="#_x0000_t75" alt="" style="position:absolute;margin-left:0;margin-top:4.35pt;width:113.25pt;height:129.8pt;z-index:-251655168;mso-wrap-edited:f;mso-width-percent:0;mso-height-percent:0;mso-position-horizontal-relative:text;mso-position-vertical-relative:text;mso-width-percent:0;mso-height-percent:0;mso-width-relative:page;mso-height-relative:page" wrapcoords="-143 0 -143 21475 21600 21475 21600 0 -143 0">
             <v:imagedata r:id="rId8" o:title="Julian"/>
             <w10:wrap type="through"/>
           </v:shape>
@@ -1603,10 +1647,16 @@
     <w:p>
       <w:pPr>
         <w:pStyle w:val="KeinLeerraum"/>
+      </w:pPr>
+      <w:r>
         <w:rPr>
           <w:b/>
         </w:rPr>
-      </w:pPr>
+        <w:t>Name</w:t>
+      </w:r>
+      <w:r>
+        <w:t>: David</w:t>
+      </w:r>
     </w:p>
     <w:p>
       <w:pPr>
@@ -1616,88 +1666,121 @@
         <w:rPr>
           <w:b/>
         </w:rPr>
-        <w:t>N</w:t>
-      </w:r>
+        <w:t>Alter</w:t>
+      </w:r>
+      <w:r>
+        <w:t>: 25</w:t>
+      </w:r>
+    </w:p>
+    <w:p>
+      <w:pPr>
+        <w:pStyle w:val="KeinLeerraum"/>
+      </w:pPr>
       <w:r>
         <w:rPr>
           <w:b/>
         </w:rPr>
-        <w:t>ame</w:t>
+        <w:t>Wohnort</w:t>
+      </w:r>
+      <w:r>
+        <w:t>: Wien</w:t>
+      </w:r>
+    </w:p>
+    <w:p>
+      <w:pPr>
+        <w:pStyle w:val="KeinLeerraum"/>
+      </w:pPr>
+      <w:r>
+        <w:rPr>
+          <w:b/>
+        </w:rPr>
+        <w:t>Beruf</w:t>
+      </w:r>
+      <w:r>
+        <w:t>: Tischler</w:t>
+      </w:r>
+    </w:p>
+    <w:p>
+      <w:pPr>
+        <w:pStyle w:val="KeinLeerraum"/>
+      </w:pPr>
+      <w:r>
+        <w:rPr>
+          <w:b/>
+        </w:rPr>
+        <w:t>Ausbildung</w:t>
+      </w:r>
+      <w:r>
+        <w:t>: gelernter Tischler</w:t>
+      </w:r>
+    </w:p>
+    <w:p>
+      <w:pPr>
+        <w:pStyle w:val="KeinLeerraum"/>
+      </w:pPr>
+      <w:r>
+        <w:rPr>
+          <w:b/>
+        </w:rPr>
+        <w:t>Familienstand</w:t>
+      </w:r>
+      <w:r>
+        <w:t>: Lebensgemeinschaft</w:t>
+      </w:r>
+    </w:p>
+    <w:p>
+      <w:pPr>
+        <w:pStyle w:val="KeinLeerraum"/>
+      </w:pPr>
+      <w:r>
+        <w:rPr>
+          <w:b/>
+        </w:rPr>
+        <w:t>Hobbies, Interessen</w:t>
+      </w:r>
+      <w:r>
+        <w:t>: Kochen</w:t>
+      </w:r>
+    </w:p>
+    <w:p>
+      <w:pPr>
+        <w:pStyle w:val="KeinLeerraum"/>
+        <w:ind w:left="3540" w:hanging="1420"/>
+      </w:pPr>
+      <w:r>
+        <w:rPr>
+          <w:b/>
+          <w:bCs/>
+        </w:rPr>
+        <w:t>Ernährung</w:t>
       </w:r>
       <w:r>
         <w:t xml:space="preserve">: </w:t>
       </w:r>
       <w:r>
-        <w:t>David</w:t>
+        <w:tab/>
+        <w:t>Trackt Kalorien, um abzunehmen, möchte aber trotzdem regelmäßig für sich und seinen Partner kochen.</w:t>
       </w:r>
     </w:p>
     <w:p>
       <w:pPr>
         <w:pStyle w:val="KeinLeerraum"/>
       </w:pPr>
-      <w:r>
-        <w:rPr>
-          <w:b/>
-        </w:rPr>
-        <w:t>Alter</w:t>
-      </w:r>
-      <w:r>
-        <w:t>:</w:t>
-      </w:r>
-      <w:r>
-        <w:t xml:space="preserve"> 25</w:t>
-      </w:r>
     </w:p>
     <w:p>
       <w:pPr>
         <w:pStyle w:val="KeinLeerraum"/>
       </w:pPr>
-      <w:r>
-        <w:rPr>
-          <w:b/>
-        </w:rPr>
-        <w:t>Wohnort</w:t>
-      </w:r>
-      <w:r>
-        <w:t xml:space="preserve">: </w:t>
-      </w:r>
-      <w:r>
-        <w:t>Wien</w:t>
-      </w:r>
     </w:p>
     <w:p>
       <w:pPr>
         <w:pStyle w:val="KeinLeerraum"/>
       </w:pPr>
-      <w:r>
-        <w:rPr>
-          <w:b/>
-        </w:rPr>
-        <w:t>Beruf</w:t>
-      </w:r>
-      <w:r>
-        <w:t xml:space="preserve">: </w:t>
-      </w:r>
-      <w:r>
-        <w:t>Tischler</w:t>
-      </w:r>
     </w:p>
     <w:p>
       <w:pPr>
         <w:pStyle w:val="KeinLeerraum"/>
       </w:pPr>
-      <w:r>
-        <w:rPr>
-          <w:b/>
-        </w:rPr>
-        <w:t>Ausbildung</w:t>
-      </w:r>
-      <w:r>
-        <w:t xml:space="preserve">: </w:t>
-      </w:r>
-      <w:r>
-        <w:t>gelernter Tischler</w:t>
-      </w:r>
     </w:p>
     <w:p>
       <w:pPr>
@@ -1705,70 +1788,10 @@
       </w:pPr>
       <w:r>
         <w:rPr>
-          <w:b/>
-        </w:rPr>
-        <w:t>Familienstand</w:t>
-      </w:r>
-      <w:r>
-        <w:t xml:space="preserve">: </w:t>
-      </w:r>
-      <w:r>
-        <w:t>Lebensgemeinschaft</w:t>
-      </w:r>
-    </w:p>
-    <w:p>
-      <w:pPr>
-        <w:pStyle w:val="KeinLeerraum"/>
-      </w:pPr>
-      <w:r>
-        <w:rPr>
-          <w:b/>
-        </w:rPr>
-        <w:t>Hobbies, Interesse</w:t>
-      </w:r>
-      <w:r>
-        <w:rPr>
-          <w:b/>
-        </w:rPr>
-        <w:t>n</w:t>
-      </w:r>
-      <w:r>
-        <w:t xml:space="preserve">: </w:t>
-      </w:r>
-      <w:r>
-        <w:t>Kochen</w:t>
-      </w:r>
-    </w:p>
-    <w:p>
-      <w:pPr>
-        <w:pStyle w:val="KeinLeerraum"/>
-      </w:pPr>
-    </w:p>
-    <w:p>
-      <w:pPr>
-        <w:pStyle w:val="KeinLeerraum"/>
-      </w:pPr>
-    </w:p>
-    <w:p>
-      <w:pPr>
-        <w:pStyle w:val="KeinLeerraum"/>
-      </w:pPr>
-    </w:p>
-    <w:p>
-      <w:pPr>
-        <w:pStyle w:val="KeinLeerraum"/>
-      </w:pPr>
-    </w:p>
-    <w:p>
-      <w:pPr>
-        <w:pStyle w:val="KeinLeerraum"/>
-      </w:pPr>
-      <w:r>
-        <w:rPr>
           <w:noProof/>
         </w:rPr>
-        <w:pict>
-          <v:shape id="_x0000_s1030" type="#_x0000_t75" style="position:absolute;margin-left:0;margin-top:9pt;width:114.65pt;height:129.8pt;z-index:-251653120;mso-position-horizontal-relative:text;mso-position-vertical-relative:text;mso-width-relative:page;mso-height-relative:page" wrapcoords="-141 0 -141 21475 21600 21475 21600 0 -141 0">
+        <w:pict w14:anchorId="09DC19DE">
+          <v:shape id="_x0000_s1026" type="#_x0000_t75" alt="" style="position:absolute;margin-left:0;margin-top:3.55pt;width:114.65pt;height:129.8pt;z-index:-251653120;mso-wrap-edited:f;mso-width-percent:0;mso-height-percent:0;mso-position-horizontal-relative:text;mso-position-vertical-relative:text;mso-width-percent:0;mso-height-percent:0;mso-width-relative:page;mso-height-relative:page" wrapcoords="-141 0 -141 21475 21600 21475 21600 0 -141 0">
             <v:imagedata r:id="rId9" o:title="Anna"/>
             <w10:wrap type="through"/>
           </v:shape>
@@ -1779,6 +1802,15 @@
       <w:pPr>
         <w:pStyle w:val="KeinLeerraum"/>
       </w:pPr>
+      <w:r>
+        <w:rPr>
+          <w:b/>
+        </w:rPr>
+        <w:t>Name</w:t>
+      </w:r>
+      <w:r>
+        <w:t>: Anna</w:t>
+      </w:r>
     </w:p>
     <w:p>
       <w:pPr>
@@ -1788,109 +1820,71 @@
         <w:rPr>
           <w:b/>
         </w:rPr>
-        <w:t>N</w:t>
-      </w:r>
+        <w:t>Alter</w:t>
+      </w:r>
+      <w:r>
+        <w:t>: 32</w:t>
+      </w:r>
+    </w:p>
+    <w:p>
+      <w:pPr>
+        <w:pStyle w:val="KeinLeerraum"/>
+      </w:pPr>
       <w:r>
         <w:rPr>
           <w:b/>
         </w:rPr>
-        <w:t>ame</w:t>
+        <w:t>Wohnort</w:t>
+      </w:r>
+      <w:r>
+        <w:t>: Wien</w:t>
+      </w:r>
+    </w:p>
+    <w:p>
+      <w:pPr>
+        <w:pStyle w:val="KeinLeerraum"/>
+      </w:pPr>
+      <w:r>
+        <w:rPr>
+          <w:b/>
+        </w:rPr>
+        <w:t>Beruf</w:t>
+      </w:r>
+      <w:r>
+        <w:t>: Marketing</w:t>
+      </w:r>
+    </w:p>
+    <w:p>
+      <w:pPr>
+        <w:pStyle w:val="KeinLeerraum"/>
+      </w:pPr>
+      <w:r>
+        <w:rPr>
+          <w:b/>
+        </w:rPr>
+        <w:t>Ausbildung</w:t>
+      </w:r>
+      <w:r>
+        <w:t xml:space="preserve">: BWL </w:t>
+      </w:r>
+      <w:proofErr w:type="spellStart"/>
+      <w:r>
+        <w:t>B.Sc</w:t>
+      </w:r>
+      <w:proofErr w:type="spellEnd"/>
+    </w:p>
+    <w:p>
+      <w:pPr>
+        <w:pStyle w:val="KeinLeerraum"/>
+      </w:pPr>
+      <w:r>
+        <w:rPr>
+          <w:b/>
+        </w:rPr>
+        <w:t>Familienstand</w:t>
       </w:r>
       <w:r>
         <w:t xml:space="preserve">: </w:t>
-      </w:r>
-      <w:r>
-        <w:t>Anna</w:t>
-      </w:r>
-    </w:p>
-    <w:p>
-      <w:pPr>
-        <w:pStyle w:val="KeinLeerraum"/>
-      </w:pPr>
-      <w:r>
-        <w:rPr>
-          <w:b/>
-        </w:rPr>
-        <w:t>Alter</w:t>
-      </w:r>
-      <w:r>
-        <w:t>:</w:t>
-      </w:r>
-      <w:r>
-        <w:t xml:space="preserve"> 32</w:t>
-      </w:r>
-    </w:p>
-    <w:p>
-      <w:pPr>
-        <w:pStyle w:val="KeinLeerraum"/>
-      </w:pPr>
-      <w:r>
-        <w:rPr>
-          <w:b/>
-        </w:rPr>
-        <w:t>Wohnort</w:t>
-      </w:r>
-      <w:r>
-        <w:t xml:space="preserve">: </w:t>
-      </w:r>
-      <w:r>
-        <w:t>Wien</w:t>
-      </w:r>
-    </w:p>
-    <w:p>
-      <w:pPr>
-        <w:pStyle w:val="KeinLeerraum"/>
-      </w:pPr>
-      <w:r>
-        <w:rPr>
-          <w:b/>
-        </w:rPr>
-        <w:t>Beruf</w:t>
-      </w:r>
-      <w:r>
-        <w:t xml:space="preserve">: </w:t>
-      </w:r>
-      <w:r>
-        <w:t>Marketing</w:t>
-      </w:r>
-    </w:p>
-    <w:p>
-      <w:pPr>
-        <w:pStyle w:val="KeinLeerraum"/>
-      </w:pPr>
-      <w:r>
-        <w:rPr>
-          <w:b/>
-        </w:rPr>
-        <w:t>Ausbildung</w:t>
-      </w:r>
-      <w:r>
-        <w:t>:</w:t>
-      </w:r>
-      <w:r>
-        <w:t xml:space="preserve"> BWL </w:t>
-      </w:r>
-      <w:proofErr w:type="spellStart"/>
-      <w:r>
-        <w:t>B.Sc</w:t>
-      </w:r>
-      <w:proofErr w:type="spellEnd"/>
-    </w:p>
-    <w:p>
-      <w:pPr>
-        <w:pStyle w:val="KeinLeerraum"/>
-      </w:pPr>
-      <w:r>
-        <w:rPr>
-          <w:b/>
-        </w:rPr>
-        <w:t>Familienstand</w:t>
-      </w:r>
-      <w:r>
-        <w:t>:</w:t>
-      </w:r>
-      <w:r>
-        <w:t xml:space="preserve"> </w:t>
       </w:r>
       <w:proofErr w:type="spellStart"/>
       <w:r>
@@ -1910,22 +1904,59 @@
         <w:rPr>
           <w:b/>
         </w:rPr>
-        <w:t>Hobbies, Interesse</w:t>
-      </w:r>
+        <w:t>Hobbies, Interessen</w:t>
+      </w:r>
+      <w:r>
+        <w:t>: Kraftsport, Body Building</w:t>
+      </w:r>
+    </w:p>
+    <w:p>
+      <w:pPr>
+        <w:pStyle w:val="KeinLeerraum"/>
+        <w:rPr>
+          <w:bCs/>
+        </w:rPr>
+      </w:pPr>
       <w:r>
         <w:rPr>
           <w:b/>
         </w:rPr>
-        <w:t>n</w:t>
-      </w:r>
-      <w:r>
-        <w:t>:</w:t>
-      </w:r>
-      <w:r>
-        <w:t xml:space="preserve"> Kraftsport, Body Building</w:t>
-      </w:r>
-    </w:p>
-    <w:p>
+        <w:t>Ernährung</w:t>
+      </w:r>
+      <w:r>
+        <w:rPr>
+          <w:bCs/>
+        </w:rPr>
+        <w:t>: Muss für den Sport ihre Kalorienzufuhr tracken und kocht</w:t>
+      </w:r>
+    </w:p>
+    <w:p>
+      <w:pPr>
+        <w:pStyle w:val="KeinLeerraum"/>
+        <w:ind w:left="2832" w:firstLine="708"/>
+      </w:pPr>
+      <w:r>
+        <w:rPr>
+          <w:bCs/>
+        </w:rPr>
+        <w:t xml:space="preserve">regelmäßig gemeinsam mit ihren </w:t>
+      </w:r>
+      <w:proofErr w:type="spellStart"/>
+      <w:proofErr w:type="gramStart"/>
+      <w:r>
+        <w:rPr>
+          <w:bCs/>
+        </w:rPr>
+        <w:t>Mitbewohner:innen</w:t>
+      </w:r>
+      <w:proofErr w:type="spellEnd"/>
+      <w:proofErr w:type="gramEnd"/>
+      <w:r>
+        <w:rPr>
+          <w:bCs/>
+        </w:rPr>
+        <w:t>.</w:t>
+      </w:r>
       <w:r>
         <w:br w:type="page"/>
       </w:r>
@@ -1934,56 +1965,47 @@
       <w:pPr>
         <w:pStyle w:val="berschrift1"/>
       </w:pPr>
-      <w:bookmarkStart w:id="5" w:name="_Toc141361563"/>
+      <w:bookmarkStart w:id="4" w:name="_Toc141361563"/>
       <w:r>
         <w:lastRenderedPageBreak/>
         <w:t>Anforderungsanalyse</w:t>
       </w:r>
+      <w:bookmarkEnd w:id="4"/>
+    </w:p>
+    <w:p>
+      <w:pPr>
+        <w:pStyle w:val="berschrift2"/>
+      </w:pPr>
+      <w:bookmarkStart w:id="5" w:name="_Toc141361564"/>
+      <w:r>
+        <w:t>Use Cases</w:t>
+      </w:r>
       <w:bookmarkEnd w:id="5"/>
     </w:p>
     <w:p>
-      <w:pPr>
-        <w:pStyle w:val="berschrift2"/>
-      </w:pPr>
-      <w:bookmarkStart w:id="6" w:name="_Toc141361564"/>
-      <w:proofErr w:type="spellStart"/>
-      <w:r>
-        <w:t>Use</w:t>
-      </w:r>
-      <w:proofErr w:type="spellEnd"/>
-      <w:r>
-        <w:t xml:space="preserve"> Cases</w:t>
+      <w:r>
+        <w:t>Die Use Cases teilen sich eine simple und eine erweiterte Verwendung der Web-Anwendung und der Verwaltung auf</w:t>
+      </w:r>
+      <w:r>
+        <w:t>.</w:t>
+      </w:r>
+    </w:p>
+    <w:p/>
+    <w:p>
+      <w:pPr>
+        <w:pStyle w:val="berschrift3"/>
+      </w:pPr>
+      <w:bookmarkStart w:id="6" w:name="_Toc141361565"/>
+      <w:r>
+        <w:t>Use Case I</w:t>
       </w:r>
       <w:bookmarkEnd w:id="6"/>
-    </w:p>
-    <w:p>
-      <w:r>
-        <w:t xml:space="preserve">Die </w:t>
-      </w:r>
-      <w:proofErr w:type="spellStart"/>
-      <w:r>
-        <w:t>Use</w:t>
-      </w:r>
-      <w:proofErr w:type="spellEnd"/>
-      <w:r>
-        <w:t xml:space="preserve"> Cases teilen sich eine simple und eine erweiterte Verwendung der Web-Anwendung und der Verwaltung auf</w:t>
-      </w:r>
-    </w:p>
-    <w:p/>
-    <w:p>
-      <w:pPr>
-        <w:pStyle w:val="berschrift3"/>
-      </w:pPr>
-      <w:bookmarkStart w:id="7" w:name="_Toc141361565"/>
-      <w:proofErr w:type="spellStart"/>
-      <w:r>
-        <w:t>Use</w:t>
-      </w:r>
-      <w:proofErr w:type="spellEnd"/>
-      <w:r>
-        <w:t xml:space="preserve"> Case I</w:t>
-      </w:r>
-      <w:bookmarkEnd w:id="7"/>
+      <w:r>
+        <w:t xml:space="preserve"> </w:t>
+      </w:r>
+      <w:r>
+        <w:t>(Basisfunktion ohne Registrierung)</w:t>
+      </w:r>
     </w:p>
     <w:p>
       <w:pPr>
@@ -2003,21 +2025,7 @@
         <w:rPr>
           <w:bCs/>
         </w:rPr>
-        <w:t xml:space="preserve">: Die </w:t>
-      </w:r>
-      <w:proofErr w:type="spellStart"/>
-      <w:r>
-        <w:rPr>
-          <w:bCs/>
-        </w:rPr>
-        <w:t>Userin</w:t>
-      </w:r>
-      <w:proofErr w:type="spellEnd"/>
-      <w:r>
-        <w:rPr>
-          <w:bCs/>
-        </w:rPr>
-        <w:t xml:space="preserve"> kocht gemeinsam mit</w:t>
+        <w:t>: Die Userin kocht gemeinsam mit</w:t>
       </w:r>
       <w:r>
         <w:rPr>
@@ -2079,21 +2087,7 @@
         <w:rPr>
           <w:bCs/>
         </w:rPr>
-        <w:t xml:space="preserve">: Die </w:t>
-      </w:r>
-      <w:proofErr w:type="spellStart"/>
-      <w:r>
-        <w:rPr>
-          <w:bCs/>
-        </w:rPr>
-        <w:t>Userin</w:t>
-      </w:r>
-      <w:proofErr w:type="spellEnd"/>
-      <w:r>
-        <w:rPr>
-          <w:bCs/>
-        </w:rPr>
-        <w:t xml:space="preserve"> mö</w:t>
+        <w:t>: Die Userin mö</w:t>
       </w:r>
       <w:r>
         <w:rPr>
@@ -2162,19 +2156,11 @@
           <w:bCs/>
         </w:rPr>
       </w:pPr>
-      <w:proofErr w:type="spellStart"/>
       <w:r>
         <w:rPr>
           <w:bCs/>
         </w:rPr>
-        <w:t>Userin</w:t>
-      </w:r>
-      <w:proofErr w:type="spellEnd"/>
-      <w:r>
-        <w:rPr>
-          <w:bCs/>
-        </w:rPr>
-        <w:t xml:space="preserve"> ö</w:t>
+        <w:t>Userin ö</w:t>
       </w:r>
       <w:r>
         <w:rPr>
@@ -2199,19 +2185,11 @@
           <w:bCs/>
         </w:rPr>
       </w:pPr>
-      <w:proofErr w:type="spellStart"/>
       <w:r>
         <w:rPr>
           <w:bCs/>
         </w:rPr>
-        <w:t>Userin</w:t>
-      </w:r>
-      <w:proofErr w:type="spellEnd"/>
-      <w:r>
-        <w:rPr>
-          <w:bCs/>
-        </w:rPr>
-        <w:t xml:space="preserve"> wä</w:t>
+        <w:t>Userin wä</w:t>
       </w:r>
       <w:r>
         <w:rPr>
@@ -2236,19 +2214,11 @@
           <w:bCs/>
         </w:rPr>
       </w:pPr>
-      <w:proofErr w:type="spellStart"/>
       <w:r>
         <w:rPr>
           <w:bCs/>
         </w:rPr>
-        <w:t>Userin</w:t>
-      </w:r>
-      <w:proofErr w:type="spellEnd"/>
-      <w:r>
-        <w:rPr>
-          <w:bCs/>
-        </w:rPr>
-        <w:t xml:space="preserve"> trä</w:t>
+        <w:t>Userin trä</w:t>
       </w:r>
       <w:r>
         <w:rPr>
@@ -2309,19 +2279,11 @@
           <w:bCs/>
         </w:rPr>
       </w:pPr>
-      <w:proofErr w:type="spellStart"/>
       <w:r>
         <w:rPr>
           <w:bCs/>
         </w:rPr>
-        <w:t>Userin</w:t>
-      </w:r>
-      <w:proofErr w:type="spellEnd"/>
-      <w:r>
-        <w:rPr>
-          <w:bCs/>
-        </w:rPr>
-        <w:t xml:space="preserve"> erhält Auflistung der einzelnen Maß</w:t>
+        <w:t>Userin erhält Auflistung der einzelnen Maß</w:t>
       </w:r>
       <w:r>
         <w:rPr>
@@ -2346,55 +2308,45 @@
           <w:bCs/>
         </w:rPr>
       </w:pPr>
-      <w:proofErr w:type="spellStart"/>
       <w:r>
         <w:rPr>
           <w:bCs/>
         </w:rPr>
-        <w:t>Userin</w:t>
-      </w:r>
-      <w:proofErr w:type="spellEnd"/>
+        <w:t>Userin verlä</w:t>
+      </w:r>
       <w:r>
         <w:rPr>
           <w:bCs/>
         </w:rPr>
-        <w:t xml:space="preserve"> verlä</w:t>
+        <w:t>sst Website</w:t>
       </w:r>
       <w:r>
         <w:rPr>
           <w:bCs/>
         </w:rPr>
-        <w:t>sst Website</w:t>
-      </w:r>
-      <w:r>
+        <w:t>.</w:t>
+      </w:r>
+    </w:p>
+    <w:p>
+      <w:pPr>
+        <w:ind w:left="720"/>
         <w:rPr>
           <w:bCs/>
         </w:rPr>
-        <w:t>.</w:t>
-      </w:r>
-    </w:p>
-    <w:p>
-      <w:pPr>
-        <w:ind w:left="720"/>
-        <w:rPr>
-          <w:bCs/>
-        </w:rPr>
       </w:pPr>
     </w:p>
     <w:p>
       <w:pPr>
         <w:pStyle w:val="berschrift3"/>
       </w:pPr>
-      <w:bookmarkStart w:id="8" w:name="_Toc141361566"/>
-      <w:proofErr w:type="spellStart"/>
-      <w:r>
-        <w:t>Use</w:t>
-      </w:r>
-      <w:proofErr w:type="spellEnd"/>
-      <w:r>
-        <w:t xml:space="preserve"> Case II</w:t>
-      </w:r>
-      <w:bookmarkEnd w:id="8"/>
+      <w:bookmarkStart w:id="7" w:name="_Toc141361566"/>
+      <w:r>
+        <w:t>Use Case II</w:t>
+      </w:r>
+      <w:bookmarkEnd w:id="7"/>
+      <w:r>
+        <w:t xml:space="preserve"> (erweiterte Funktion mit Registrierung)</w:t>
+      </w:r>
     </w:p>
     <w:p>
       <w:r>
@@ -2470,7 +2422,7 @@
       <w:pPr>
         <w:numPr>
           <w:ilvl w:val="0"/>
-          <w:numId w:val="4"/>
+          <w:numId w:val="28"/>
         </w:numPr>
       </w:pPr>
       <w:r>
@@ -2484,7 +2436,7 @@
       <w:pPr>
         <w:numPr>
           <w:ilvl w:val="0"/>
-          <w:numId w:val="4"/>
+          <w:numId w:val="28"/>
         </w:numPr>
       </w:pPr>
       <w:r>
@@ -2498,7 +2450,7 @@
       <w:pPr>
         <w:numPr>
           <w:ilvl w:val="0"/>
-          <w:numId w:val="4"/>
+          <w:numId w:val="28"/>
         </w:numPr>
       </w:pPr>
       <w:r>
@@ -2515,7 +2467,7 @@
       <w:pPr>
         <w:numPr>
           <w:ilvl w:val="0"/>
-          <w:numId w:val="4"/>
+          <w:numId w:val="28"/>
         </w:numPr>
       </w:pPr>
       <w:r>
@@ -2535,7 +2487,7 @@
       <w:pPr>
         <w:numPr>
           <w:ilvl w:val="0"/>
-          <w:numId w:val="4"/>
+          <w:numId w:val="28"/>
         </w:numPr>
       </w:pPr>
       <w:r>
@@ -2549,7 +2501,7 @@
       <w:pPr>
         <w:numPr>
           <w:ilvl w:val="0"/>
-          <w:numId w:val="4"/>
+          <w:numId w:val="28"/>
         </w:numPr>
       </w:pPr>
       <w:r>
@@ -2566,7 +2518,7 @@
       <w:pPr>
         <w:numPr>
           <w:ilvl w:val="0"/>
-          <w:numId w:val="4"/>
+          <w:numId w:val="28"/>
         </w:numPr>
       </w:pPr>
       <w:r>
@@ -2583,17 +2535,15 @@
       <w:pPr>
         <w:pStyle w:val="berschrift3"/>
       </w:pPr>
-      <w:bookmarkStart w:id="9" w:name="_Toc141361567"/>
-      <w:proofErr w:type="spellStart"/>
+      <w:bookmarkStart w:id="8" w:name="_Toc141361567"/>
       <w:r>
         <w:lastRenderedPageBreak/>
-        <w:t>Use</w:t>
-      </w:r>
-      <w:proofErr w:type="spellEnd"/>
-      <w:r>
-        <w:t xml:space="preserve"> Case III</w:t>
-      </w:r>
-      <w:bookmarkEnd w:id="9"/>
+        <w:t>Use Case III</w:t>
+      </w:r>
+      <w:bookmarkEnd w:id="8"/>
+      <w:r>
+        <w:t xml:space="preserve"> (Verwaltung als Admin)</w:t>
+      </w:r>
     </w:p>
     <w:p>
       <w:r>
@@ -2604,13 +2554,17 @@
         <w:t>Beschreibung</w:t>
       </w:r>
       <w:r>
-        <w:t xml:space="preserve">: Die </w:t>
-      </w:r>
-      <w:proofErr w:type="spellStart"/>
-      <w:r>
-        <w:t>Userin</w:t>
-      </w:r>
-      <w:proofErr w:type="spellEnd"/>
+        <w:t>: D</w:t>
+      </w:r>
+      <w:r>
+        <w:t>er</w:t>
+      </w:r>
+      <w:r>
+        <w:t xml:space="preserve"> </w:t>
+      </w:r>
+      <w:r>
+        <w:t>Administrator</w:t>
+      </w:r>
       <w:r>
         <w:t xml:space="preserve"> mö</w:t>
       </w:r>
@@ -2637,21 +2591,25 @@
         <w:t>ser</w:t>
       </w:r>
       <w:r>
-        <w:t xml:space="preserve">: Die </w:t>
-      </w:r>
-      <w:proofErr w:type="spellStart"/>
-      <w:r>
-        <w:t>Userin</w:t>
-      </w:r>
-      <w:proofErr w:type="spellEnd"/>
-      <w:r>
-        <w:t xml:space="preserve"> mö</w:t>
+        <w:t xml:space="preserve">: </w:t>
+      </w:r>
+      <w:r>
+        <w:t xml:space="preserve">Der Administrator </w:t>
+      </w:r>
+      <w:r>
+        <w:t>mö</w:t>
       </w:r>
       <w:r>
         <w:t>chte eine neue Pfanne in der Dat</w:t>
       </w:r>
       <w:r>
-        <w:t>enbank speichern. Sie gibt dafü</w:t>
+        <w:t xml:space="preserve">enbank speichern. </w:t>
+      </w:r>
+      <w:r>
+        <w:t>Er</w:t>
+      </w:r>
+      <w:r>
+        <w:t xml:space="preserve"> gibt dafü</w:t>
       </w:r>
       <w:r>
         <w:t>r die Marke und das Gewicht der Pfanne an.</w:t>
@@ -2673,16 +2631,20 @@
       <w:pPr>
         <w:numPr>
           <w:ilvl w:val="0"/>
-          <w:numId w:val="5"/>
+          <w:numId w:val="29"/>
         </w:numPr>
       </w:pPr>
-      <w:proofErr w:type="spellStart"/>
-      <w:r>
-        <w:t>Userin</w:t>
-      </w:r>
-      <w:proofErr w:type="spellEnd"/>
-      <w:r>
-        <w:t xml:space="preserve"> loggt sich auf SERVANT ein</w:t>
+      <w:r>
+        <w:t xml:space="preserve">Administrator </w:t>
+      </w:r>
+      <w:r>
+        <w:t xml:space="preserve">loggt sich auf </w:t>
+      </w:r>
+      <w:r>
+        <w:t>SERVEUS</w:t>
+      </w:r>
+      <w:r>
+        <w:t xml:space="preserve"> ein</w:t>
       </w:r>
       <w:r>
         <w:t>.</w:t>
@@ -2692,27 +2654,17 @@
       <w:pPr>
         <w:numPr>
           <w:ilvl w:val="0"/>
-          <w:numId w:val="5"/>
+          <w:numId w:val="29"/>
         </w:numPr>
       </w:pPr>
-      <w:proofErr w:type="spellStart"/>
-      <w:r>
-        <w:t>Userin</w:t>
-      </w:r>
-      <w:proofErr w:type="spellEnd"/>
-      <w:r>
-        <w:t xml:space="preserve"> navigiert zu ‘Pf</w:t>
-      </w:r>
-      <w:r>
-        <w:t xml:space="preserve">annen’ in </w:t>
-      </w:r>
-      <w:proofErr w:type="gramStart"/>
-      <w:r>
-        <w:t>der ‘Einstellungen</w:t>
-      </w:r>
-      <w:proofErr w:type="gramEnd"/>
-      <w:r>
-        <w:t>’-Ü</w:t>
+      <w:r>
+        <w:t xml:space="preserve">Administrator </w:t>
+      </w:r>
+      <w:r>
+        <w:t>navigiert zu ‘Pf</w:t>
+      </w:r>
+      <w:r>
+        <w:t>annen’ in der ‘Einstellungen’-Ü</w:t>
       </w:r>
       <w:r>
         <w:t>bersicht</w:t>
@@ -2725,19 +2677,14 @@
       <w:pPr>
         <w:numPr>
           <w:ilvl w:val="0"/>
-          <w:numId w:val="5"/>
+          <w:numId w:val="29"/>
         </w:numPr>
       </w:pPr>
-      <w:proofErr w:type="spellStart"/>
-      <w:r>
-        <w:t>Us</w:t>
-      </w:r>
-      <w:r>
-        <w:t>erin</w:t>
-      </w:r>
-      <w:proofErr w:type="spellEnd"/>
-      <w:r>
-        <w:t xml:space="preserve"> klickt auf ‘Pfanne hinzufü</w:t>
+      <w:r>
+        <w:t xml:space="preserve">Administrator </w:t>
+      </w:r>
+      <w:r>
+        <w:t>klickt auf ‘Pfanne hinzufü</w:t>
       </w:r>
       <w:r>
         <w:t>gen’</w:t>
@@ -2750,32 +2697,28 @@
       <w:pPr>
         <w:numPr>
           <w:ilvl w:val="0"/>
-          <w:numId w:val="5"/>
+          <w:numId w:val="29"/>
         </w:numPr>
       </w:pPr>
-      <w:proofErr w:type="spellStart"/>
-      <w:r>
-        <w:t>Userin</w:t>
-      </w:r>
-      <w:proofErr w:type="spellEnd"/>
-      <w:r>
-        <w:t xml:space="preserve"> gibt Messdaten der Pfanne und Markenname der Pfanne ein.</w:t>
+      <w:r>
+        <w:t xml:space="preserve">Administrator </w:t>
+      </w:r>
+      <w:r>
+        <w:t>gibt Messdaten der Pfanne und Markenname der Pfanne ein.</w:t>
       </w:r>
     </w:p>
     <w:p>
       <w:pPr>
         <w:numPr>
           <w:ilvl w:val="0"/>
-          <w:numId w:val="5"/>
+          <w:numId w:val="29"/>
         </w:numPr>
       </w:pPr>
-      <w:proofErr w:type="spellStart"/>
-      <w:r>
-        <w:t>Userin</w:t>
-      </w:r>
-      <w:proofErr w:type="spellEnd"/>
-      <w:r>
-        <w:t xml:space="preserve"> speichert die neu erstellte Pfanne</w:t>
+      <w:r>
+        <w:t xml:space="preserve">Administrator </w:t>
+      </w:r>
+      <w:r>
+        <w:t>speichert die neu erstellte Pfanne</w:t>
       </w:r>
       <w:r>
         <w:t>.</w:t>
@@ -2785,22 +2728,26 @@
       <w:pPr>
         <w:numPr>
           <w:ilvl w:val="0"/>
-          <w:numId w:val="5"/>
+          <w:numId w:val="29"/>
         </w:numPr>
       </w:pPr>
       <w:r>
         <w:t>In der Ü</w:t>
       </w:r>
       <w:r>
-        <w:t xml:space="preserve">bersichtsliste sieht die </w:t>
-      </w:r>
-      <w:proofErr w:type="spellStart"/>
-      <w:r>
-        <w:t>Userin</w:t>
-      </w:r>
-      <w:proofErr w:type="spellEnd"/>
-      <w:r>
-        <w:t xml:space="preserve"> alle jemals gespeicherten Pfannen und kann diese bearbeiten oder entfernen</w:t>
+        <w:t>bersichtsliste sieht d</w:t>
+      </w:r>
+      <w:r>
+        <w:t>er</w:t>
+      </w:r>
+      <w:r>
+        <w:t xml:space="preserve"> </w:t>
+      </w:r>
+      <w:r>
+        <w:t xml:space="preserve">Administrator </w:t>
+      </w:r>
+      <w:r>
+        <w:t>alle jemals gespeicherten Pfannen und kann diese bearbeiten oder entfernen</w:t>
       </w:r>
       <w:r>
         <w:t>.</w:t>
@@ -2810,16 +2757,14 @@
       <w:pPr>
         <w:numPr>
           <w:ilvl w:val="0"/>
-          <w:numId w:val="5"/>
+          <w:numId w:val="29"/>
         </w:numPr>
       </w:pPr>
-      <w:proofErr w:type="spellStart"/>
-      <w:r>
-        <w:t>Userin</w:t>
-      </w:r>
-      <w:proofErr w:type="spellEnd"/>
-      <w:r>
-        <w:t xml:space="preserve"> verlä</w:t>
+      <w:r>
+        <w:t xml:space="preserve">Administrator </w:t>
+      </w:r>
+      <w:r>
+        <w:t>verlä</w:t>
       </w:r>
       <w:r>
         <w:t>sst SERV</w:t>
@@ -2847,64 +2792,64 @@
       <w:pPr>
         <w:pStyle w:val="berschrift2"/>
       </w:pPr>
-      <w:bookmarkStart w:id="10" w:name="_Toc141361568"/>
+      <w:bookmarkStart w:id="9" w:name="_Toc141361568"/>
       <w:r>
         <w:lastRenderedPageBreak/>
         <w:t>Ziele</w:t>
       </w:r>
+      <w:bookmarkEnd w:id="9"/>
+    </w:p>
+    <w:p>
+      <w:r>
+        <w:t>Die Web-Anwe</w:t>
+      </w:r>
+      <w:r>
+        <w:t>n</w:t>
+      </w:r>
+      <w:r>
+        <w:t>dung soll eine einfach</w:t>
+      </w:r>
+      <w:r>
+        <w:t>e Mö</w:t>
+      </w:r>
+      <w:r>
+        <w:t>glichkeit bieten, die Gewichte aller Zutaten einer einzelnen Portion einer Mahlzeit zu berechnen, wenn mehrere Portione</w:t>
+      </w:r>
+      <w:r>
+        <w:t>n gekocht werden. Sie soll dafür so einfach wie mö</w:t>
+      </w:r>
+      <w:r>
+        <w:t>glich aufgebaut sein, um eine schnell</w:t>
+      </w:r>
+      <w:r>
+        <w:t>e und unk</w:t>
+      </w:r>
+      <w:r>
+        <w:t>omp</w:t>
+      </w:r>
+      <w:r>
+        <w:t>lizierte Bedienung zu ermöglichen. Fü</w:t>
+      </w:r>
+      <w:r>
+        <w:t>r wei</w:t>
+      </w:r>
+      <w:r>
+        <w:t>tere Funktionen soll es eine Mö</w:t>
+      </w:r>
+      <w:r>
+        <w:t>glichkeit geben, einen eigenen Account zu erstellen. Im Folgenden werden die Ziele genauer veranschaulicht.</w:t>
+      </w:r>
+    </w:p>
+    <w:p/>
+    <w:p>
+      <w:pPr>
+        <w:pStyle w:val="berschrift3"/>
+      </w:pPr>
+      <w:bookmarkStart w:id="10" w:name="_Toc141361569"/>
+      <w:r>
+        <w:t>Muss-Ziele</w:t>
+      </w:r>
       <w:bookmarkEnd w:id="10"/>
-    </w:p>
-    <w:p>
-      <w:r>
-        <w:t>Die Web-Anwe</w:t>
-      </w:r>
-      <w:r>
-        <w:t>n</w:t>
-      </w:r>
-      <w:r>
-        <w:t>dung soll eine einfach</w:t>
-      </w:r>
-      <w:r>
-        <w:t>e Mö</w:t>
-      </w:r>
-      <w:r>
-        <w:t>glichkeit bieten, die Gewichte aller Zutaten einer einzelnen Portion einer Mahlzeit zu berechnen, wenn mehrere Portione</w:t>
-      </w:r>
-      <w:r>
-        <w:t>n gekocht werden. Sie soll dafür so einfach wie mö</w:t>
-      </w:r>
-      <w:r>
-        <w:t>glich aufgebaut sein, um eine schnell</w:t>
-      </w:r>
-      <w:r>
-        <w:t>e und unk</w:t>
-      </w:r>
-      <w:r>
-        <w:t>omp</w:t>
-      </w:r>
-      <w:r>
-        <w:t>lizierte Bedienung zu ermöglichen. Fü</w:t>
-      </w:r>
-      <w:r>
-        <w:t>r wei</w:t>
-      </w:r>
-      <w:r>
-        <w:t>tere Funktionen soll es eine Mö</w:t>
-      </w:r>
-      <w:r>
-        <w:t>glichkeit geben, einen eigenen Account zu erstellen. Im Folgenden werden die Ziele genauer veranschaulicht.</w:t>
-      </w:r>
-    </w:p>
-    <w:p/>
-    <w:p>
-      <w:pPr>
-        <w:pStyle w:val="berschrift3"/>
-      </w:pPr>
-      <w:bookmarkStart w:id="11" w:name="_Toc141361569"/>
-      <w:r>
-        <w:t>Muss-Ziele</w:t>
-      </w:r>
-      <w:bookmarkEnd w:id="11"/>
     </w:p>
     <w:p>
       <w:pPr>
@@ -3026,19 +2971,34 @@
         <w:ind w:left="360"/>
       </w:pPr>
       <w:r>
-        <w:t>Die oben genannte Basis-Funktion soll ohne Registrierung und bei direktem Aufruf der Website funktionieren.</w:t>
-      </w:r>
-    </w:p>
-    <w:p>
-      <w:pPr>
+        <w:t xml:space="preserve">Die oben genannte Basis-Funktion soll ohne Registrierung </w:t>
+      </w:r>
+      <w:r>
+        <w:t xml:space="preserve">funktionieren. </w:t>
+      </w:r>
+    </w:p>
+    <w:p>
+      <w:pPr>
+        <w:numPr>
+          <w:ilvl w:val="0"/>
+          <w:numId w:val="15"/>
+        </w:numPr>
         <w:ind w:left="360"/>
       </w:pPr>
+      <w:r>
+        <w:t>Die oben genannte Basis-Funktion soll direkt beim Abruf der Website funktionieren.</w:t>
+      </w:r>
+    </w:p>
+    <w:p>
+      <w:pPr>
+        <w:ind w:left="360"/>
+      </w:pPr>
     </w:p>
     <w:p>
       <w:pPr>
         <w:pStyle w:val="berschrift3"/>
       </w:pPr>
-      <w:bookmarkStart w:id="12" w:name="_Toc141361570"/>
+      <w:bookmarkStart w:id="11" w:name="_Toc141361570"/>
       <w:r>
         <w:rPr>
           <w:rStyle w:val="berschrift3Zchn"/>
@@ -3048,7 +3008,7 @@
       <w:r>
         <w:t>-Ziele</w:t>
       </w:r>
-      <w:bookmarkEnd w:id="12"/>
+      <w:bookmarkEnd w:id="11"/>
     </w:p>
     <w:p>
       <w:pPr>
@@ -3211,12 +3171,12 @@
       <w:pPr>
         <w:pStyle w:val="berschrift3"/>
       </w:pPr>
-      <w:bookmarkStart w:id="13" w:name="_Toc141361571"/>
+      <w:bookmarkStart w:id="12" w:name="_Toc141361571"/>
       <w:r>
         <w:lastRenderedPageBreak/>
         <w:t>Kann-Ziele</w:t>
       </w:r>
-      <w:bookmarkEnd w:id="13"/>
+      <w:bookmarkEnd w:id="12"/>
     </w:p>
     <w:p>
       <w:pPr>
@@ -3228,15 +3188,7 @@
         <w:spacing w:before="100" w:beforeAutospacing="1" w:after="100" w:afterAutospacing="1" w:line="240" w:lineRule="auto"/>
       </w:pPr>
       <w:r>
-        <w:t>Direkte Einbindung der Zutaten in eine Kalorien-</w:t>
-      </w:r>
-      <w:proofErr w:type="spellStart"/>
-      <w:r>
-        <w:t>Tracker</w:t>
-      </w:r>
-      <w:proofErr w:type="spellEnd"/>
-      <w:r>
-        <w:t>-App</w:t>
+        <w:t>Direkte Einbindung der Zutaten in eine Kalorien-Tracker-App</w:t>
       </w:r>
       <w:r>
         <w:t>.</w:t>
@@ -3257,7 +3209,19 @@
         <w:t xml:space="preserve"> Admin soll eine Ü</w:t>
       </w:r>
       <w:r>
-        <w:t>bersicht der registrierten User bekommen.</w:t>
+        <w:t xml:space="preserve">bersicht der registrierten User </w:t>
+      </w:r>
+      <w:r>
+        <w:t xml:space="preserve">und deren gespeicherten Pfannen </w:t>
+      </w:r>
+      <w:r>
+        <w:t>bekommen</w:t>
+      </w:r>
+      <w:r>
+        <w:t>, um letztere auch in die Datenbank übernehmen zu kennen</w:t>
+      </w:r>
+      <w:r>
+        <w:t>.</w:t>
       </w:r>
     </w:p>
     <w:p>
@@ -3270,10 +3234,7 @@
         <w:spacing w:before="100" w:beforeAutospacing="1" w:after="100" w:afterAutospacing="1" w:line="240" w:lineRule="auto"/>
       </w:pPr>
       <w:r>
-        <w:t>Eigenstä</w:t>
-      </w:r>
-      <w:r>
-        <w:t>ndige App</w:t>
+        <w:t>Eigenständige App</w:t>
       </w:r>
       <w:r>
         <w:t>.</w:t>
@@ -3283,11 +3244,11 @@
       <w:pPr>
         <w:pStyle w:val="berschrift3"/>
       </w:pPr>
-      <w:bookmarkStart w:id="14" w:name="_Toc141361572"/>
+      <w:bookmarkStart w:id="13" w:name="_Toc141361572"/>
       <w:r>
         <w:t>Nicht-Ziele</w:t>
       </w:r>
-      <w:bookmarkEnd w:id="14"/>
+      <w:bookmarkEnd w:id="13"/>
     </w:p>
     <w:p>
       <w:pPr>
@@ -3298,7 +3259,15 @@
         </w:numPr>
       </w:pPr>
       <w:r>
-        <w:t>Keine Ausgabe des Energiegehalts der einzelnen Zutaten</w:t>
+        <w:t xml:space="preserve">Keine </w:t>
+      </w:r>
+      <w:proofErr w:type="gramStart"/>
+      <w:r>
+        <w:t>Backend</w:t>
+      </w:r>
+      <w:proofErr w:type="gramEnd"/>
+      <w:r>
+        <w:t xml:space="preserve"> Programmiersprache für Basis Funktion</w:t>
       </w:r>
       <w:r>
         <w:t>.</w:t>
@@ -3313,7 +3282,7 @@
         </w:numPr>
       </w:pPr>
       <w:r>
-        <w:t>Keine Schnittstelle zu sozialen Medien</w:t>
+        <w:t>Keine Ausgabe des Energiegehalts der einzelnen Zutaten</w:t>
       </w:r>
       <w:r>
         <w:t>.</w:t>
@@ -3328,10 +3297,7 @@
         </w:numPr>
       </w:pPr>
       <w:r>
-        <w:t xml:space="preserve">Kein </w:t>
-      </w:r>
-      <w:r>
-        <w:t>Dark Mode</w:t>
+        <w:t>Keine Schnittstelle zu sozialen Medien</w:t>
       </w:r>
       <w:r>
         <w:t>.</w:t>
@@ -3409,7 +3375,7 @@
 </file>
 
 <file path=word/numbering.xml><?xml version="1.0" encoding="utf-8"?>
-<w:numbering xmlns:wpc="http://schemas.microsoft.com/office/word/2010/wordprocessingCanvas" xmlns:cx="http://schemas.microsoft.com/office/drawing/2014/chartex" xmlns:mc="http://schemas.openxmlformats.org/markup-compatibility/2006" xmlns:o="urn:schemas-microsoft-com:office:office" xmlns:r="http://schemas.openxmlformats.org/officeDocument/2006/relationships" xmlns:m="http://schemas.openxmlformats.org/officeDocument/2006/math" xmlns:v="urn:schemas-microsoft-com:vml" xmlns:wp14="http://schemas.microsoft.com/office/word/2010/wordprocessingDrawing" xmlns:wp="http://schemas.openxmlformats.org/drawingml/2006/wordprocessingDrawing" xmlns:w10="urn:schemas-microsoft-com:office:word" xmlns:w="http://schemas.openxmlformats.org/wordprocessingml/2006/main" xmlns:w14="http://schemas.microsoft.com/office/word/2010/wordml" xmlns:w15="http://schemas.microsoft.com/office/word/2012/wordml" xmlns:w16se="http://schemas.microsoft.com/office/word/2015/wordml/symex" xmlns:wpg="http://schemas.microsoft.com/office/word/2010/wordprocessingGroup" xmlns:wpi="http://schemas.microsoft.com/office/word/2010/wordprocessingInk" xmlns:wne="http://schemas.microsoft.com/office/word/2006/wordml" xmlns:wps="http://schemas.microsoft.com/office/word/2010/wordprocessingShape" mc:Ignorable="w14 w15 w16se wp14">
+<w:numbering xmlns:wpc="http://schemas.microsoft.com/office/word/2010/wordprocessingCanvas" xmlns:cx="http://schemas.microsoft.com/office/drawing/2014/chartex" xmlns:cx1="http://schemas.microsoft.com/office/drawing/2015/9/8/chartex" xmlns:cx2="http://schemas.microsoft.com/office/drawing/2015/10/21/chartex" xmlns:cx3="http://schemas.microsoft.com/office/drawing/2016/5/9/chartex" xmlns:cx4="http://schemas.microsoft.com/office/drawing/2016/5/10/chartex" xmlns:cx5="http://schemas.microsoft.com/office/drawing/2016/5/11/chartex" xmlns:cx6="http://schemas.microsoft.com/office/drawing/2016/5/12/chartex" xmlns:cx7="http://schemas.microsoft.com/office/drawing/2016/5/13/chartex" xmlns:cx8="http://schemas.microsoft.com/office/drawing/2016/5/14/chartex" xmlns:mc="http://schemas.openxmlformats.org/markup-compatibility/2006" xmlns:aink="http://schemas.microsoft.com/office/drawing/2016/ink" xmlns:am3d="http://schemas.microsoft.com/office/drawing/2017/model3d" xmlns:o="urn:schemas-microsoft-com:office:office" xmlns:oel="http://schemas.microsoft.com/office/2019/extlst" xmlns:r="http://schemas.openxmlformats.org/officeDocument/2006/relationships" xmlns:m="http://schemas.openxmlformats.org/officeDocument/2006/math" xmlns:v="urn:schemas-microsoft-com:vml" xmlns:wp14="http://schemas.microsoft.com/office/word/2010/wordprocessingDrawing" xmlns:wp="http://schemas.openxmlformats.org/drawingml/2006/wordprocessingDrawing" xmlns:w10="urn:schemas-microsoft-com:office:word" xmlns:w="http://schemas.openxmlformats.org/wordprocessingml/2006/main" xmlns:w14="http://schemas.microsoft.com/office/word/2010/wordml" xmlns:w15="http://schemas.microsoft.com/office/word/2012/wordml" xmlns:w16cex="http://schemas.microsoft.com/office/word/2018/wordml/cex" xmlns:w16cid="http://schemas.microsoft.com/office/word/2016/wordml/cid" xmlns:w16="http://schemas.microsoft.com/office/word/2018/wordml" xmlns:w16sdtdh="http://schemas.microsoft.com/office/word/2020/wordml/sdtdatahash" xmlns:w16se="http://schemas.microsoft.com/office/word/2015/wordml/symex" xmlns:wpg="http://schemas.microsoft.com/office/word/2010/wordprocessingGroup" xmlns:wpi="http://schemas.microsoft.com/office/word/2010/wordprocessingInk" xmlns:wne="http://schemas.microsoft.com/office/word/2006/wordml" xmlns:wps="http://schemas.microsoft.com/office/word/2010/wordprocessingShape" mc:Ignorable="w14 w15 w16se w16cid w16 w16cex w16sdtdh wp14">
   <w:abstractNum w:abstractNumId="0" w15:restartNumberingAfterBreak="0">
     <w:nsid w:val="03423CAB"/>
     <w:multiLevelType w:val="hybridMultilevel"/>
@@ -3935,6 +3901,152 @@
     </w:lvl>
   </w:abstractNum>
   <w:abstractNum w:abstractNumId="4" w15:restartNumberingAfterBreak="0">
+    <w:nsid w:val="172058A2"/>
+    <w:multiLevelType w:val="multilevel"/>
+    <w:tmpl w:val="83DAEC70"/>
+    <w:lvl w:ilvl="0">
+      <w:start w:val="1"/>
+      <w:numFmt w:val="bullet"/>
+      <w:lvlText w:val=""/>
+      <w:lvlJc w:val="left"/>
+      <w:pPr>
+        <w:ind w:left="720" w:hanging="360"/>
+      </w:pPr>
+      <w:rPr>
+        <w:rFonts w:ascii="Symbol" w:hAnsi="Symbol" w:hint="default"/>
+        <w:sz w:val="20"/>
+      </w:rPr>
+    </w:lvl>
+    <w:lvl w:ilvl="1" w:tentative="1">
+      <w:start w:val="1"/>
+      <w:numFmt w:val="bullet"/>
+      <w:lvlText w:val="o"/>
+      <w:lvlJc w:val="left"/>
+      <w:pPr>
+        <w:tabs>
+          <w:tab w:val="num" w:pos="1440"/>
+        </w:tabs>
+        <w:ind w:left="1440" w:hanging="360"/>
+      </w:pPr>
+      <w:rPr>
+        <w:rFonts w:ascii="Courier New" w:hAnsi="Courier New" w:hint="default"/>
+        <w:sz w:val="20"/>
+      </w:rPr>
+    </w:lvl>
+    <w:lvl w:ilvl="2" w:tentative="1">
+      <w:start w:val="1"/>
+      <w:numFmt w:val="bullet"/>
+      <w:lvlText w:val=""/>
+      <w:lvlJc w:val="left"/>
+      <w:pPr>
+        <w:tabs>
+          <w:tab w:val="num" w:pos="2160"/>
+        </w:tabs>
+        <w:ind w:left="2160" w:hanging="360"/>
+      </w:pPr>
+      <w:rPr>
+        <w:rFonts w:ascii="Wingdings" w:hAnsi="Wingdings" w:hint="default"/>
+        <w:sz w:val="20"/>
+      </w:rPr>
+    </w:lvl>
+    <w:lvl w:ilvl="3" w:tentative="1">
+      <w:start w:val="1"/>
+      <w:numFmt w:val="bullet"/>
+      <w:lvlText w:val=""/>
+      <w:lvlJc w:val="left"/>
+      <w:pPr>
+        <w:tabs>
+          <w:tab w:val="num" w:pos="2880"/>
+        </w:tabs>
+        <w:ind w:left="2880" w:hanging="360"/>
+      </w:pPr>
+      <w:rPr>
+        <w:rFonts w:ascii="Wingdings" w:hAnsi="Wingdings" w:hint="default"/>
+        <w:sz w:val="20"/>
+      </w:rPr>
+    </w:lvl>
+    <w:lvl w:ilvl="4" w:tentative="1">
+      <w:start w:val="1"/>
+      <w:numFmt w:val="bullet"/>
+      <w:lvlText w:val=""/>
+      <w:lvlJc w:val="left"/>
+      <w:pPr>
+        <w:tabs>
+          <w:tab w:val="num" w:pos="3600"/>
+        </w:tabs>
+        <w:ind w:left="3600" w:hanging="360"/>
+      </w:pPr>
+      <w:rPr>
+        <w:rFonts w:ascii="Wingdings" w:hAnsi="Wingdings" w:hint="default"/>
+        <w:sz w:val="20"/>
+      </w:rPr>
+    </w:lvl>
+    <w:lvl w:ilvl="5" w:tentative="1">
+      <w:start w:val="1"/>
+      <w:numFmt w:val="bullet"/>
+      <w:lvlText w:val=""/>
+      <w:lvlJc w:val="left"/>
+      <w:pPr>
+        <w:tabs>
+          <w:tab w:val="num" w:pos="4320"/>
+        </w:tabs>
+        <w:ind w:left="4320" w:hanging="360"/>
+      </w:pPr>
+      <w:rPr>
+        <w:rFonts w:ascii="Wingdings" w:hAnsi="Wingdings" w:hint="default"/>
+        <w:sz w:val="20"/>
+      </w:rPr>
+    </w:lvl>
+    <w:lvl w:ilvl="6" w:tentative="1">
+      <w:start w:val="1"/>
+      <w:numFmt w:val="bullet"/>
+      <w:lvlText w:val=""/>
+      <w:lvlJc w:val="left"/>
+      <w:pPr>
+        <w:tabs>
+          <w:tab w:val="num" w:pos="5040"/>
+        </w:tabs>
+        <w:ind w:left="5040" w:hanging="360"/>
+      </w:pPr>
+      <w:rPr>
+        <w:rFonts w:ascii="Wingdings" w:hAnsi="Wingdings" w:hint="default"/>
+        <w:sz w:val="20"/>
+      </w:rPr>
+    </w:lvl>
+    <w:lvl w:ilvl="7" w:tentative="1">
+      <w:start w:val="1"/>
+      <w:numFmt w:val="bullet"/>
+      <w:lvlText w:val=""/>
+      <w:lvlJc w:val="left"/>
+      <w:pPr>
+        <w:tabs>
+          <w:tab w:val="num" w:pos="5760"/>
+        </w:tabs>
+        <w:ind w:left="5760" w:hanging="360"/>
+      </w:pPr>
+      <w:rPr>
+        <w:rFonts w:ascii="Wingdings" w:hAnsi="Wingdings" w:hint="default"/>
+        <w:sz w:val="20"/>
+      </w:rPr>
+    </w:lvl>
+    <w:lvl w:ilvl="8" w:tentative="1">
+      <w:start w:val="1"/>
+      <w:numFmt w:val="bullet"/>
+      <w:lvlText w:val=""/>
+      <w:lvlJc w:val="left"/>
+      <w:pPr>
+        <w:tabs>
+          <w:tab w:val="num" w:pos="6480"/>
+        </w:tabs>
+        <w:ind w:left="6480" w:hanging="360"/>
+      </w:pPr>
+      <w:rPr>
+        <w:rFonts w:ascii="Wingdings" w:hAnsi="Wingdings" w:hint="default"/>
+        <w:sz w:val="20"/>
+      </w:rPr>
+    </w:lvl>
+  </w:abstractNum>
+  <w:abstractNum w:abstractNumId="5" w15:restartNumberingAfterBreak="0">
     <w:nsid w:val="187D1D95"/>
     <w:multiLevelType w:val="multilevel"/>
     <w:tmpl w:val="8042E4B2"/>
@@ -4083,7 +4195,7 @@
       </w:rPr>
     </w:lvl>
   </w:abstractNum>
-  <w:abstractNum w:abstractNumId="5" w15:restartNumberingAfterBreak="0">
+  <w:abstractNum w:abstractNumId="6" w15:restartNumberingAfterBreak="0">
     <w:nsid w:val="18CD26F8"/>
     <w:multiLevelType w:val="multilevel"/>
     <w:tmpl w:val="65BC70CC"/>
@@ -4232,7 +4344,7 @@
       </w:rPr>
     </w:lvl>
   </w:abstractNum>
-  <w:abstractNum w:abstractNumId="6" w15:restartNumberingAfterBreak="0">
+  <w:abstractNum w:abstractNumId="7" w15:restartNumberingAfterBreak="0">
     <w:nsid w:val="287954D1"/>
     <w:multiLevelType w:val="hybridMultilevel"/>
     <w:tmpl w:val="586817E4"/>
@@ -4345,7 +4457,7 @@
       </w:rPr>
     </w:lvl>
   </w:abstractNum>
-  <w:abstractNum w:abstractNumId="7" w15:restartNumberingAfterBreak="0">
+  <w:abstractNum w:abstractNumId="8" w15:restartNumberingAfterBreak="0">
     <w:nsid w:val="2A4B4363"/>
     <w:multiLevelType w:val="hybridMultilevel"/>
     <w:tmpl w:val="82EC3AC2"/>
@@ -4458,7 +4570,7 @@
       </w:rPr>
     </w:lvl>
   </w:abstractNum>
-  <w:abstractNum w:abstractNumId="8" w15:restartNumberingAfterBreak="0">
+  <w:abstractNum w:abstractNumId="9" w15:restartNumberingAfterBreak="0">
     <w:nsid w:val="2B3248F2"/>
     <w:multiLevelType w:val="hybridMultilevel"/>
     <w:tmpl w:val="768EC10C"/>
@@ -4571,7 +4683,7 @@
       </w:rPr>
     </w:lvl>
   </w:abstractNum>
-  <w:abstractNum w:abstractNumId="9" w15:restartNumberingAfterBreak="0">
+  <w:abstractNum w:abstractNumId="10" w15:restartNumberingAfterBreak="0">
     <w:nsid w:val="2C06137F"/>
     <w:multiLevelType w:val="multilevel"/>
     <w:tmpl w:val="573C336E"/>
@@ -4720,7 +4832,7 @@
       </w:rPr>
     </w:lvl>
   </w:abstractNum>
-  <w:abstractNum w:abstractNumId="10" w15:restartNumberingAfterBreak="0">
+  <w:abstractNum w:abstractNumId="11" w15:restartNumberingAfterBreak="0">
     <w:nsid w:val="3590117B"/>
     <w:multiLevelType w:val="hybridMultilevel"/>
     <w:tmpl w:val="AEAC94FC"/>
@@ -4833,7 +4945,7 @@
       </w:rPr>
     </w:lvl>
   </w:abstractNum>
-  <w:abstractNum w:abstractNumId="11" w15:restartNumberingAfterBreak="0">
+  <w:abstractNum w:abstractNumId="12" w15:restartNumberingAfterBreak="0">
     <w:nsid w:val="42306D9F"/>
     <w:multiLevelType w:val="hybridMultilevel"/>
     <w:tmpl w:val="671899A4"/>
@@ -4946,7 +5058,7 @@
       </w:rPr>
     </w:lvl>
   </w:abstractNum>
-  <w:abstractNum w:abstractNumId="12" w15:restartNumberingAfterBreak="0">
+  <w:abstractNum w:abstractNumId="13" w15:restartNumberingAfterBreak="0">
     <w:nsid w:val="465A3264"/>
     <w:multiLevelType w:val="multilevel"/>
     <w:tmpl w:val="B7EED976"/>
@@ -5095,7 +5207,7 @@
       </w:rPr>
     </w:lvl>
   </w:abstractNum>
-  <w:abstractNum w:abstractNumId="13" w15:restartNumberingAfterBreak="0">
+  <w:abstractNum w:abstractNumId="14" w15:restartNumberingAfterBreak="0">
     <w:nsid w:val="47C21CB6"/>
     <w:multiLevelType w:val="hybridMultilevel"/>
     <w:tmpl w:val="6428ECF0"/>
@@ -5208,7 +5320,7 @@
       </w:rPr>
     </w:lvl>
   </w:abstractNum>
-  <w:abstractNum w:abstractNumId="14" w15:restartNumberingAfterBreak="0">
+  <w:abstractNum w:abstractNumId="15" w15:restartNumberingAfterBreak="0">
     <w:nsid w:val="48BE53B4"/>
     <w:multiLevelType w:val="hybridMultilevel"/>
     <w:tmpl w:val="C97E9FF6"/>
@@ -5321,7 +5433,7 @@
       </w:rPr>
     </w:lvl>
   </w:abstractNum>
-  <w:abstractNum w:abstractNumId="15" w15:restartNumberingAfterBreak="0">
+  <w:abstractNum w:abstractNumId="16" w15:restartNumberingAfterBreak="0">
     <w:nsid w:val="4E0E28C0"/>
     <w:multiLevelType w:val="hybridMultilevel"/>
     <w:tmpl w:val="03285EA4"/>
@@ -5434,7 +5546,7 @@
       </w:rPr>
     </w:lvl>
   </w:abstractNum>
-  <w:abstractNum w:abstractNumId="16" w15:restartNumberingAfterBreak="0">
+  <w:abstractNum w:abstractNumId="17" w15:restartNumberingAfterBreak="0">
     <w:nsid w:val="51765D2C"/>
     <w:multiLevelType w:val="hybridMultilevel"/>
     <w:tmpl w:val="38E89DBA"/>
@@ -5547,7 +5659,7 @@
       </w:rPr>
     </w:lvl>
   </w:abstractNum>
-  <w:abstractNum w:abstractNumId="17" w15:restartNumberingAfterBreak="0">
+  <w:abstractNum w:abstractNumId="18" w15:restartNumberingAfterBreak="0">
     <w:nsid w:val="53762697"/>
     <w:multiLevelType w:val="multilevel"/>
     <w:tmpl w:val="4752869C"/>
@@ -5696,7 +5808,7 @@
       </w:rPr>
     </w:lvl>
   </w:abstractNum>
-  <w:abstractNum w:abstractNumId="18" w15:restartNumberingAfterBreak="0">
+  <w:abstractNum w:abstractNumId="19" w15:restartNumberingAfterBreak="0">
     <w:nsid w:val="5B146A51"/>
     <w:multiLevelType w:val="hybridMultilevel"/>
     <w:tmpl w:val="FA0C6098"/>
@@ -5809,7 +5921,7 @@
       </w:rPr>
     </w:lvl>
   </w:abstractNum>
-  <w:abstractNum w:abstractNumId="19" w15:restartNumberingAfterBreak="0">
+  <w:abstractNum w:abstractNumId="20" w15:restartNumberingAfterBreak="0">
     <w:nsid w:val="616D53F4"/>
     <w:multiLevelType w:val="hybridMultilevel"/>
     <w:tmpl w:val="F6A2650A"/>
@@ -5922,7 +6034,7 @@
       </w:rPr>
     </w:lvl>
   </w:abstractNum>
-  <w:abstractNum w:abstractNumId="20" w15:restartNumberingAfterBreak="0">
+  <w:abstractNum w:abstractNumId="21" w15:restartNumberingAfterBreak="0">
     <w:nsid w:val="62DA084D"/>
     <w:multiLevelType w:val="multilevel"/>
     <w:tmpl w:val="4C84E680"/>
@@ -6071,7 +6183,7 @@
       </w:rPr>
     </w:lvl>
   </w:abstractNum>
-  <w:abstractNum w:abstractNumId="21" w15:restartNumberingAfterBreak="0">
+  <w:abstractNum w:abstractNumId="22" w15:restartNumberingAfterBreak="0">
     <w:nsid w:val="63C83C20"/>
     <w:multiLevelType w:val="hybridMultilevel"/>
     <w:tmpl w:val="BB9E1420"/>
@@ -6184,7 +6296,7 @@
       </w:rPr>
     </w:lvl>
   </w:abstractNum>
-  <w:abstractNum w:abstractNumId="22" w15:restartNumberingAfterBreak="0">
+  <w:abstractNum w:abstractNumId="23" w15:restartNumberingAfterBreak="0">
     <w:nsid w:val="65D9730E"/>
     <w:multiLevelType w:val="hybridMultilevel"/>
     <w:tmpl w:val="47CE1B24"/>
@@ -6297,7 +6409,7 @@
       </w:rPr>
     </w:lvl>
   </w:abstractNum>
-  <w:abstractNum w:abstractNumId="23" w15:restartNumberingAfterBreak="0">
+  <w:abstractNum w:abstractNumId="24" w15:restartNumberingAfterBreak="0">
     <w:nsid w:val="6E6272B7"/>
     <w:multiLevelType w:val="hybridMultilevel"/>
     <w:tmpl w:val="45A2D41A"/>
@@ -6410,7 +6522,7 @@
       </w:rPr>
     </w:lvl>
   </w:abstractNum>
-  <w:abstractNum w:abstractNumId="24" w15:restartNumberingAfterBreak="0">
+  <w:abstractNum w:abstractNumId="25" w15:restartNumberingAfterBreak="0">
     <w:nsid w:val="6E7D04EE"/>
     <w:multiLevelType w:val="multilevel"/>
     <w:tmpl w:val="A1C69E2C"/>
@@ -6559,7 +6671,7 @@
       </w:rPr>
     </w:lvl>
   </w:abstractNum>
-  <w:abstractNum w:abstractNumId="25" w15:restartNumberingAfterBreak="0">
+  <w:abstractNum w:abstractNumId="26" w15:restartNumberingAfterBreak="0">
     <w:nsid w:val="72F45562"/>
     <w:multiLevelType w:val="hybridMultilevel"/>
     <w:tmpl w:val="98FC7740"/>
@@ -6672,7 +6784,153 @@
       </w:rPr>
     </w:lvl>
   </w:abstractNum>
-  <w:abstractNum w:abstractNumId="26" w15:restartNumberingAfterBreak="0">
+  <w:abstractNum w:abstractNumId="27" w15:restartNumberingAfterBreak="0">
+    <w:nsid w:val="758B1663"/>
+    <w:multiLevelType w:val="multilevel"/>
+    <w:tmpl w:val="312E0464"/>
+    <w:lvl w:ilvl="0">
+      <w:start w:val="1"/>
+      <w:numFmt w:val="bullet"/>
+      <w:lvlText w:val=""/>
+      <w:lvlJc w:val="left"/>
+      <w:pPr>
+        <w:ind w:left="720" w:hanging="360"/>
+      </w:pPr>
+      <w:rPr>
+        <w:rFonts w:ascii="Symbol" w:hAnsi="Symbol" w:hint="default"/>
+        <w:sz w:val="20"/>
+      </w:rPr>
+    </w:lvl>
+    <w:lvl w:ilvl="1" w:tentative="1">
+      <w:start w:val="1"/>
+      <w:numFmt w:val="bullet"/>
+      <w:lvlText w:val="o"/>
+      <w:lvlJc w:val="left"/>
+      <w:pPr>
+        <w:tabs>
+          <w:tab w:val="num" w:pos="1440"/>
+        </w:tabs>
+        <w:ind w:left="1440" w:hanging="360"/>
+      </w:pPr>
+      <w:rPr>
+        <w:rFonts w:ascii="Courier New" w:hAnsi="Courier New" w:hint="default"/>
+        <w:sz w:val="20"/>
+      </w:rPr>
+    </w:lvl>
+    <w:lvl w:ilvl="2" w:tentative="1">
+      <w:start w:val="1"/>
+      <w:numFmt w:val="bullet"/>
+      <w:lvlText w:val=""/>
+      <w:lvlJc w:val="left"/>
+      <w:pPr>
+        <w:tabs>
+          <w:tab w:val="num" w:pos="2160"/>
+        </w:tabs>
+        <w:ind w:left="2160" w:hanging="360"/>
+      </w:pPr>
+      <w:rPr>
+        <w:rFonts w:ascii="Wingdings" w:hAnsi="Wingdings" w:hint="default"/>
+        <w:sz w:val="20"/>
+      </w:rPr>
+    </w:lvl>
+    <w:lvl w:ilvl="3" w:tentative="1">
+      <w:start w:val="1"/>
+      <w:numFmt w:val="bullet"/>
+      <w:lvlText w:val=""/>
+      <w:lvlJc w:val="left"/>
+      <w:pPr>
+        <w:tabs>
+          <w:tab w:val="num" w:pos="2880"/>
+        </w:tabs>
+        <w:ind w:left="2880" w:hanging="360"/>
+      </w:pPr>
+      <w:rPr>
+        <w:rFonts w:ascii="Wingdings" w:hAnsi="Wingdings" w:hint="default"/>
+        <w:sz w:val="20"/>
+      </w:rPr>
+    </w:lvl>
+    <w:lvl w:ilvl="4" w:tentative="1">
+      <w:start w:val="1"/>
+      <w:numFmt w:val="bullet"/>
+      <w:lvlText w:val=""/>
+      <w:lvlJc w:val="left"/>
+      <w:pPr>
+        <w:tabs>
+          <w:tab w:val="num" w:pos="3600"/>
+        </w:tabs>
+        <w:ind w:left="3600" w:hanging="360"/>
+      </w:pPr>
+      <w:rPr>
+        <w:rFonts w:ascii="Wingdings" w:hAnsi="Wingdings" w:hint="default"/>
+        <w:sz w:val="20"/>
+      </w:rPr>
+    </w:lvl>
+    <w:lvl w:ilvl="5" w:tentative="1">
+      <w:start w:val="1"/>
+      <w:numFmt w:val="bullet"/>
+      <w:lvlText w:val=""/>
+      <w:lvlJc w:val="left"/>
+      <w:pPr>
+        <w:tabs>
+          <w:tab w:val="num" w:pos="4320"/>
+        </w:tabs>
+        <w:ind w:left="4320" w:hanging="360"/>
+      </w:pPr>
+      <w:rPr>
+        <w:rFonts w:ascii="Wingdings" w:hAnsi="Wingdings" w:hint="default"/>
+        <w:sz w:val="20"/>
+      </w:rPr>
+    </w:lvl>
+    <w:lvl w:ilvl="6" w:tentative="1">
+      <w:start w:val="1"/>
+      <w:numFmt w:val="bullet"/>
+      <w:lvlText w:val=""/>
+      <w:lvlJc w:val="left"/>
+      <w:pPr>
+        <w:tabs>
+          <w:tab w:val="num" w:pos="5040"/>
+        </w:tabs>
+        <w:ind w:left="5040" w:hanging="360"/>
+      </w:pPr>
+      <w:rPr>
+        <w:rFonts w:ascii="Wingdings" w:hAnsi="Wingdings" w:hint="default"/>
+        <w:sz w:val="20"/>
+      </w:rPr>
+    </w:lvl>
+    <w:lvl w:ilvl="7" w:tentative="1">
+      <w:start w:val="1"/>
+      <w:numFmt w:val="bullet"/>
+      <w:lvlText w:val=""/>
+      <w:lvlJc w:val="left"/>
+      <w:pPr>
+        <w:tabs>
+          <w:tab w:val="num" w:pos="5760"/>
+        </w:tabs>
+        <w:ind w:left="5760" w:hanging="360"/>
+      </w:pPr>
+      <w:rPr>
+        <w:rFonts w:ascii="Wingdings" w:hAnsi="Wingdings" w:hint="default"/>
+        <w:sz w:val="20"/>
+      </w:rPr>
+    </w:lvl>
+    <w:lvl w:ilvl="8" w:tentative="1">
+      <w:start w:val="1"/>
+      <w:numFmt w:val="bullet"/>
+      <w:lvlText w:val=""/>
+      <w:lvlJc w:val="left"/>
+      <w:pPr>
+        <w:tabs>
+          <w:tab w:val="num" w:pos="6480"/>
+        </w:tabs>
+        <w:ind w:left="6480" w:hanging="360"/>
+      </w:pPr>
+      <w:rPr>
+        <w:rFonts w:ascii="Wingdings" w:hAnsi="Wingdings" w:hint="default"/>
+        <w:sz w:val="20"/>
+      </w:rPr>
+    </w:lvl>
+  </w:abstractNum>
+  <w:abstractNum w:abstractNumId="28" w15:restartNumberingAfterBreak="0">
     <w:nsid w:val="7C0774A4"/>
     <w:multiLevelType w:val="multilevel"/>
     <w:tmpl w:val="ED1AA58A"/>
@@ -6821,92 +7079,98 @@
       </w:rPr>
     </w:lvl>
   </w:abstractNum>
-  <w:num w:numId="1">
+  <w:num w:numId="1" w16cid:durableId="1527140111">
+    <w:abstractNumId w:val="10"/>
+  </w:num>
+  <w:num w:numId="2" w16cid:durableId="1776436213">
+    <w:abstractNumId w:val="5"/>
+  </w:num>
+  <w:num w:numId="3" w16cid:durableId="989750702">
+    <w:abstractNumId w:val="13"/>
+  </w:num>
+  <w:num w:numId="4" w16cid:durableId="1793088755">
+    <w:abstractNumId w:val="25"/>
+  </w:num>
+  <w:num w:numId="5" w16cid:durableId="56511725">
+    <w:abstractNumId w:val="6"/>
+  </w:num>
+  <w:num w:numId="6" w16cid:durableId="1073353620">
+    <w:abstractNumId w:val="21"/>
+  </w:num>
+  <w:num w:numId="7" w16cid:durableId="1344092076">
+    <w:abstractNumId w:val="28"/>
+  </w:num>
+  <w:num w:numId="8" w16cid:durableId="1544171382">
+    <w:abstractNumId w:val="2"/>
+  </w:num>
+  <w:num w:numId="9" w16cid:durableId="1698769619">
+    <w:abstractNumId w:val="18"/>
+  </w:num>
+  <w:num w:numId="10" w16cid:durableId="545071823">
+    <w:abstractNumId w:val="8"/>
+  </w:num>
+  <w:num w:numId="11" w16cid:durableId="606736828">
+    <w:abstractNumId w:val="12"/>
+  </w:num>
+  <w:num w:numId="12" w16cid:durableId="306588263">
+    <w:abstractNumId w:val="3"/>
+  </w:num>
+  <w:num w:numId="13" w16cid:durableId="1057119934">
+    <w:abstractNumId w:val="16"/>
+  </w:num>
+  <w:num w:numId="14" w16cid:durableId="159086007">
+    <w:abstractNumId w:val="11"/>
+  </w:num>
+  <w:num w:numId="15" w16cid:durableId="804667023">
+    <w:abstractNumId w:val="17"/>
+  </w:num>
+  <w:num w:numId="16" w16cid:durableId="479154281">
+    <w:abstractNumId w:val="14"/>
+  </w:num>
+  <w:num w:numId="17" w16cid:durableId="995915346">
+    <w:abstractNumId w:val="15"/>
+  </w:num>
+  <w:num w:numId="18" w16cid:durableId="307127552">
+    <w:abstractNumId w:val="26"/>
+  </w:num>
+  <w:num w:numId="19" w16cid:durableId="506016149">
+    <w:abstractNumId w:val="7"/>
+  </w:num>
+  <w:num w:numId="20" w16cid:durableId="852190258">
+    <w:abstractNumId w:val="24"/>
+  </w:num>
+  <w:num w:numId="21" w16cid:durableId="424112813">
+    <w:abstractNumId w:val="0"/>
+  </w:num>
+  <w:num w:numId="22" w16cid:durableId="525409613">
+    <w:abstractNumId w:val="19"/>
+  </w:num>
+  <w:num w:numId="23" w16cid:durableId="634217293">
+    <w:abstractNumId w:val="20"/>
+  </w:num>
+  <w:num w:numId="24" w16cid:durableId="1120294323">
+    <w:abstractNumId w:val="23"/>
+  </w:num>
+  <w:num w:numId="25" w16cid:durableId="840387310">
+    <w:abstractNumId w:val="22"/>
+  </w:num>
+  <w:num w:numId="26" w16cid:durableId="451436526">
     <w:abstractNumId w:val="9"/>
   </w:num>
-  <w:num w:numId="2">
+  <w:num w:numId="27" w16cid:durableId="1957367334">
+    <w:abstractNumId w:val="1"/>
+  </w:num>
+  <w:num w:numId="28" w16cid:durableId="85005531">
     <w:abstractNumId w:val="4"/>
   </w:num>
-  <w:num w:numId="3">
-    <w:abstractNumId w:val="12"/>
-  </w:num>
-  <w:num w:numId="4">
-    <w:abstractNumId w:val="24"/>
-  </w:num>
-  <w:num w:numId="5">
-    <w:abstractNumId w:val="5"/>
-  </w:num>
-  <w:num w:numId="6">
-    <w:abstractNumId w:val="20"/>
-  </w:num>
-  <w:num w:numId="7">
-    <w:abstractNumId w:val="26"/>
-  </w:num>
-  <w:num w:numId="8">
-    <w:abstractNumId w:val="2"/>
-  </w:num>
-  <w:num w:numId="9">
-    <w:abstractNumId w:val="17"/>
-  </w:num>
-  <w:num w:numId="10">
-    <w:abstractNumId w:val="7"/>
-  </w:num>
-  <w:num w:numId="11">
-    <w:abstractNumId w:val="11"/>
-  </w:num>
-  <w:num w:numId="12">
-    <w:abstractNumId w:val="3"/>
-  </w:num>
-  <w:num w:numId="13">
-    <w:abstractNumId w:val="15"/>
-  </w:num>
-  <w:num w:numId="14">
-    <w:abstractNumId w:val="10"/>
-  </w:num>
-  <w:num w:numId="15">
-    <w:abstractNumId w:val="16"/>
-  </w:num>
-  <w:num w:numId="16">
-    <w:abstractNumId w:val="13"/>
-  </w:num>
-  <w:num w:numId="17">
-    <w:abstractNumId w:val="14"/>
-  </w:num>
-  <w:num w:numId="18">
-    <w:abstractNumId w:val="25"/>
-  </w:num>
-  <w:num w:numId="19">
-    <w:abstractNumId w:val="6"/>
-  </w:num>
-  <w:num w:numId="20">
-    <w:abstractNumId w:val="23"/>
-  </w:num>
-  <w:num w:numId="21">
-    <w:abstractNumId w:val="0"/>
-  </w:num>
-  <w:num w:numId="22">
-    <w:abstractNumId w:val="18"/>
-  </w:num>
-  <w:num w:numId="23">
-    <w:abstractNumId w:val="19"/>
-  </w:num>
-  <w:num w:numId="24">
-    <w:abstractNumId w:val="22"/>
-  </w:num>
-  <w:num w:numId="25">
-    <w:abstractNumId w:val="21"/>
-  </w:num>
-  <w:num w:numId="26">
-    <w:abstractNumId w:val="8"/>
-  </w:num>
-  <w:num w:numId="27">
-    <w:abstractNumId w:val="1"/>
+  <w:num w:numId="29" w16cid:durableId="416177575">
+    <w:abstractNumId w:val="27"/>
   </w:num>
 </w:numbering>
 </file>
 
 <file path=word/styles.xml><?xml version="1.0" encoding="utf-8"?>
-<w:styles xmlns:mc="http://schemas.openxmlformats.org/markup-compatibility/2006" xmlns:r="http://schemas.openxmlformats.org/officeDocument/2006/relationships" xmlns:w="http://schemas.openxmlformats.org/wordprocessingml/2006/main" xmlns:w14="http://schemas.microsoft.com/office/word/2010/wordml" xmlns:w15="http://schemas.microsoft.com/office/word/2012/wordml" xmlns:w16se="http://schemas.microsoft.com/office/word/2015/wordml/symex" mc:Ignorable="w14 w15 w16se">
+<w:styles xmlns:mc="http://schemas.openxmlformats.org/markup-compatibility/2006" xmlns:r="http://schemas.openxmlformats.org/officeDocument/2006/relationships" xmlns:w="http://schemas.openxmlformats.org/wordprocessingml/2006/main" xmlns:w14="http://schemas.microsoft.com/office/word/2010/wordml" xmlns:w15="http://schemas.microsoft.com/office/word/2012/wordml" xmlns:w16cex="http://schemas.microsoft.com/office/word/2018/wordml/cex" xmlns:w16cid="http://schemas.microsoft.com/office/word/2016/wordml/cid" xmlns:w16="http://schemas.microsoft.com/office/word/2018/wordml" xmlns:w16sdtdh="http://schemas.microsoft.com/office/word/2020/wordml/sdtdatahash" xmlns:w16se="http://schemas.microsoft.com/office/word/2015/wordml/symex" mc:Ignorable="w14 w15 w16se w16cid w16 w16cex w16sdtdh">
   <w:docDefaults>
     <w:rPrDefault>
       <w:rPr>
@@ -6922,7 +7186,7 @@
       </w:pPr>
     </w:pPrDefault>
   </w:docDefaults>
-  <w:latentStyles w:defLockedState="0" w:defUIPriority="99" w:defSemiHidden="0" w:defUnhideWhenUsed="0" w:defQFormat="0" w:count="371">
+  <w:latentStyles w:defLockedState="0" w:defUIPriority="99" w:defSemiHidden="0" w:defUnhideWhenUsed="0" w:defQFormat="0" w:count="376">
     <w:lsdException w:name="Normal" w:uiPriority="0" w:qFormat="1"/>
     <w:lsdException w:name="heading 1" w:uiPriority="9" w:qFormat="1"/>
     <w:lsdException w:name="heading 2" w:semiHidden="1" w:uiPriority="9" w:unhideWhenUsed="1" w:qFormat="1"/>
@@ -7294,6 +7558,11 @@
     <w:lsdException w:name="List Table 5 Dark Accent 6" w:uiPriority="50"/>
     <w:lsdException w:name="List Table 6 Colorful Accent 6" w:uiPriority="51"/>
     <w:lsdException w:name="List Table 7 Colorful Accent 6" w:uiPriority="52"/>
+    <w:lsdException w:name="Mention" w:semiHidden="1" w:unhideWhenUsed="1"/>
+    <w:lsdException w:name="Smart Hyperlink" w:semiHidden="1" w:unhideWhenUsed="1"/>
+    <w:lsdException w:name="Hashtag" w:semiHidden="1" w:unhideWhenUsed="1"/>
+    <w:lsdException w:name="Unresolved Mention" w:semiHidden="1" w:unhideWhenUsed="1"/>
+    <w:lsdException w:name="Smart Link" w:semiHidden="1" w:unhideWhenUsed="1"/>
   </w:latentStyles>
   <w:style w:type="paragraph" w:default="1" w:styleId="Standard">
     <w:name w:val="Normal"/>

</xml_diff>